<commit_message>
dynamic service page now functional
</commit_message>
<xml_diff>
--- a/docs/SQL School.docx
+++ b/docs/SQL School.docx
@@ -2110,7 +2110,21 @@
         <w:rPr>
           <w:lang w:val="nl-NL"/>
         </w:rPr>
-        <w:t xml:space="preserve"> 1960) and kleursoort = 'BW' and waardering = '****'</w:t>
+        <w:t xml:space="preserve"> 1960) </w:t>
+      </w:r>
+      <w:proofErr w:type="spellStart"/>
+      <w:r>
+        <w:rPr>
+          <w:lang w:val="nl-NL"/>
+        </w:rPr>
+        <w:t>and</w:t>
+      </w:r>
+      <w:proofErr w:type="spellEnd"/>
+      <w:r>
+        <w:rPr>
+          <w:lang w:val="nl-NL"/>
+        </w:rPr>
+        <w:t xml:space="preserve"> kleursoort = 'BW' and waardering = '****'</w:t>
       </w:r>
     </w:p>
     <w:p>
@@ -7039,79 +7053,40 @@
       <w:proofErr w:type="spellEnd"/>
     </w:p>
     <w:p>
-      <w:pPr>
-        <w:rPr>
-          <w:lang w:val="nl-NL"/>
-        </w:rPr>
-      </w:pPr>
-      <w:proofErr w:type="spellStart"/>
-      <w:r>
-        <w:rPr>
-          <w:lang w:val="nl-NL"/>
-        </w:rPr>
-        <w:t>from</w:t>
-      </w:r>
-      <w:proofErr w:type="spellEnd"/>
-      <w:r>
-        <w:rPr>
-          <w:lang w:val="nl-NL"/>
-        </w:rPr>
-        <w:t xml:space="preserve"> [film]</w:t>
-      </w:r>
-    </w:p>
-    <w:p>
-      <w:pPr>
-        <w:rPr>
-          <w:lang w:val="nl-NL"/>
-        </w:rPr>
-      </w:pPr>
-      <w:proofErr w:type="spellStart"/>
-      <w:r>
-        <w:rPr>
-          <w:lang w:val="nl-NL"/>
-        </w:rPr>
-        <w:t>inner</w:t>
-      </w:r>
-      <w:proofErr w:type="spellEnd"/>
-      <w:r>
-        <w:rPr>
-          <w:lang w:val="nl-NL"/>
-        </w:rPr>
-        <w:t xml:space="preserve"> </w:t>
-      </w:r>
-      <w:proofErr w:type="spellStart"/>
-      <w:r>
-        <w:rPr>
-          <w:lang w:val="nl-NL"/>
-        </w:rPr>
-        <w:t>join</w:t>
-      </w:r>
-      <w:proofErr w:type="spellEnd"/>
-      <w:r>
-        <w:rPr>
-          <w:lang w:val="nl-NL"/>
-        </w:rPr>
-        <w:t xml:space="preserve"> [rol] on [film].</w:t>
-      </w:r>
-      <w:proofErr w:type="spellStart"/>
-      <w:r>
-        <w:rPr>
-          <w:lang w:val="nl-NL"/>
-        </w:rPr>
+      <w:r>
+        <w:t>from [film]</w:t>
+      </w:r>
+    </w:p>
+    <w:p>
+      <w:r>
+        <w:t>inner join [</w:t>
+      </w:r>
+      <w:proofErr w:type="spellStart"/>
+      <w:r>
+        <w:t>rol</w:t>
+      </w:r>
+      <w:proofErr w:type="spellEnd"/>
+      <w:r>
+        <w:t>] on [film].</w:t>
+      </w:r>
+      <w:proofErr w:type="spellStart"/>
+      <w:r>
         <w:t>filmnr</w:t>
       </w:r>
       <w:proofErr w:type="spellEnd"/>
       <w:r>
-        <w:rPr>
-          <w:lang w:val="nl-NL"/>
-        </w:rPr>
-        <w:t>=[rol].</w:t>
-      </w:r>
-      <w:proofErr w:type="spellStart"/>
-      <w:r>
-        <w:rPr>
-          <w:lang w:val="nl-NL"/>
-        </w:rPr>
+        <w:t>=[</w:t>
+      </w:r>
+      <w:proofErr w:type="spellStart"/>
+      <w:r>
+        <w:t>rol</w:t>
+      </w:r>
+      <w:proofErr w:type="spellEnd"/>
+      <w:r>
+        <w:t>].</w:t>
+      </w:r>
+      <w:proofErr w:type="spellStart"/>
+      <w:r>
         <w:t>filmnr</w:t>
       </w:r>
       <w:proofErr w:type="spellEnd"/>
@@ -7884,6 +7859,1282 @@
       </w:r>
     </w:p>
     <w:p>
+      <w:proofErr w:type="spellStart"/>
+      <w:r>
+        <w:t>Vraag</w:t>
+      </w:r>
+      <w:proofErr w:type="spellEnd"/>
+      <w:r>
+        <w:t xml:space="preserve"> 1:</w:t>
+      </w:r>
+    </w:p>
+    <w:p>
+      <w:r>
+        <w:t xml:space="preserve">select </w:t>
+      </w:r>
+      <w:proofErr w:type="spellStart"/>
+      <w:r>
+        <w:t>waardering</w:t>
+      </w:r>
+      <w:proofErr w:type="spellEnd"/>
+      <w:r>
+        <w:t>, count(</w:t>
+      </w:r>
+      <w:proofErr w:type="spellStart"/>
+      <w:r>
+        <w:t>waardering</w:t>
+      </w:r>
+      <w:proofErr w:type="spellEnd"/>
+      <w:r>
+        <w:t xml:space="preserve">) as </w:t>
+      </w:r>
+      <w:proofErr w:type="spellStart"/>
+      <w:r>
+        <w:t>Aantal</w:t>
+      </w:r>
+      <w:proofErr w:type="spellEnd"/>
+    </w:p>
+    <w:p>
+      <w:r>
+        <w:t>from [film]</w:t>
+      </w:r>
+    </w:p>
+    <w:p>
+      <w:r>
+        <w:t xml:space="preserve">group by </w:t>
+      </w:r>
+      <w:proofErr w:type="spellStart"/>
+      <w:r>
+        <w:t>waardering</w:t>
+      </w:r>
+      <w:proofErr w:type="spellEnd"/>
+    </w:p>
+    <w:p/>
+    <w:p>
+      <w:pPr>
+        <w:rPr>
+          <w:lang w:val="nl-NL"/>
+        </w:rPr>
+      </w:pPr>
+      <w:r>
+        <w:rPr>
+          <w:lang w:val="nl-NL"/>
+        </w:rPr>
+        <w:t>Vraag 2:</w:t>
+      </w:r>
+    </w:p>
+    <w:p>
+      <w:pPr>
+        <w:rPr>
+          <w:lang w:val="nl-NL"/>
+        </w:rPr>
+      </w:pPr>
+      <w:r>
+        <w:rPr>
+          <w:lang w:val="nl-NL"/>
+        </w:rPr>
+        <w:t xml:space="preserve">select genre, </w:t>
+      </w:r>
+      <w:proofErr w:type="spellStart"/>
+      <w:r>
+        <w:rPr>
+          <w:lang w:val="nl-NL"/>
+        </w:rPr>
+        <w:t>count</w:t>
+      </w:r>
+      <w:proofErr w:type="spellEnd"/>
+      <w:r>
+        <w:rPr>
+          <w:lang w:val="nl-NL"/>
+        </w:rPr>
+        <w:t>(genre) as Aantal</w:t>
+      </w:r>
+    </w:p>
+    <w:p>
+      <w:r>
+        <w:t>from [film]</w:t>
+      </w:r>
+    </w:p>
+    <w:p>
+      <w:r>
+        <w:t>group by genre</w:t>
+      </w:r>
+    </w:p>
+    <w:p>
+      <w:r>
+        <w:t xml:space="preserve">order by </w:t>
+      </w:r>
+      <w:proofErr w:type="spellStart"/>
+      <w:r>
+        <w:t>Aantal</w:t>
+      </w:r>
+      <w:proofErr w:type="spellEnd"/>
+    </w:p>
+    <w:p/>
+    <w:p>
+      <w:pPr>
+        <w:rPr>
+          <w:lang w:val="nl-NL"/>
+        </w:rPr>
+      </w:pPr>
+      <w:r>
+        <w:rPr>
+          <w:lang w:val="nl-NL"/>
+        </w:rPr>
+        <w:t>Vraag 3:</w:t>
+      </w:r>
+    </w:p>
+    <w:p>
+      <w:pPr>
+        <w:rPr>
+          <w:lang w:val="nl-NL"/>
+        </w:rPr>
+      </w:pPr>
+      <w:r>
+        <w:rPr>
+          <w:lang w:val="nl-NL"/>
+        </w:rPr>
+        <w:t xml:space="preserve">select kleursoort, </w:t>
+      </w:r>
+      <w:proofErr w:type="spellStart"/>
+      <w:r>
+        <w:rPr>
+          <w:lang w:val="nl-NL"/>
+        </w:rPr>
+        <w:t>count</w:t>
+      </w:r>
+      <w:proofErr w:type="spellEnd"/>
+      <w:r>
+        <w:rPr>
+          <w:lang w:val="nl-NL"/>
+        </w:rPr>
+        <w:t>(kleursoort) as Aantal</w:t>
+      </w:r>
+    </w:p>
+    <w:p>
+      <w:pPr>
+        <w:rPr>
+          <w:lang w:val="nl-NL"/>
+        </w:rPr>
+      </w:pPr>
+      <w:proofErr w:type="spellStart"/>
+      <w:r>
+        <w:rPr>
+          <w:lang w:val="nl-NL"/>
+        </w:rPr>
+        <w:t>from</w:t>
+      </w:r>
+      <w:proofErr w:type="spellEnd"/>
+      <w:r>
+        <w:rPr>
+          <w:lang w:val="nl-NL"/>
+        </w:rPr>
+        <w:t xml:space="preserve"> [film]</w:t>
+      </w:r>
+    </w:p>
+    <w:p>
+      <w:pPr>
+        <w:rPr>
+          <w:lang w:val="nl-NL"/>
+        </w:rPr>
+      </w:pPr>
+      <w:proofErr w:type="spellStart"/>
+      <w:r>
+        <w:rPr>
+          <w:lang w:val="nl-NL"/>
+        </w:rPr>
+        <w:t>where</w:t>
+      </w:r>
+      <w:proofErr w:type="spellEnd"/>
+      <w:r>
+        <w:rPr>
+          <w:lang w:val="nl-NL"/>
+        </w:rPr>
+        <w:t xml:space="preserve"> kleursoort = 'BW' or kleursoort = 'C'</w:t>
+      </w:r>
+    </w:p>
+    <w:p>
+      <w:r>
+        <w:t xml:space="preserve">group by </w:t>
+      </w:r>
+      <w:proofErr w:type="spellStart"/>
+      <w:r>
+        <w:t>kleursoort</w:t>
+      </w:r>
+      <w:proofErr w:type="spellEnd"/>
+    </w:p>
+    <w:p/>
+    <w:p>
+      <w:pPr>
+        <w:rPr>
+          <w:lang w:val="nl-NL"/>
+        </w:rPr>
+      </w:pPr>
+      <w:r>
+        <w:rPr>
+          <w:lang w:val="nl-NL"/>
+        </w:rPr>
+        <w:t>Vraag 4:</w:t>
+      </w:r>
+    </w:p>
+    <w:p>
+      <w:pPr>
+        <w:rPr>
+          <w:lang w:val="nl-NL"/>
+        </w:rPr>
+      </w:pPr>
+      <w:r>
+        <w:rPr>
+          <w:lang w:val="nl-NL"/>
+        </w:rPr>
+        <w:t xml:space="preserve">select kleursoort, </w:t>
+      </w:r>
+      <w:proofErr w:type="spellStart"/>
+      <w:r>
+        <w:rPr>
+          <w:lang w:val="nl-NL"/>
+        </w:rPr>
+        <w:t>count</w:t>
+      </w:r>
+      <w:proofErr w:type="spellEnd"/>
+      <w:r>
+        <w:rPr>
+          <w:lang w:val="nl-NL"/>
+        </w:rPr>
+        <w:t>(kleursoort) as Aantal</w:t>
+      </w:r>
+    </w:p>
+    <w:p>
+      <w:r>
+        <w:t>from [film]</w:t>
+      </w:r>
+    </w:p>
+    <w:p>
+      <w:r>
+        <w:t>where genre = 'Horror'</w:t>
+      </w:r>
+    </w:p>
+    <w:p>
+      <w:r>
+        <w:t xml:space="preserve">group by </w:t>
+      </w:r>
+      <w:proofErr w:type="spellStart"/>
+      <w:r>
+        <w:t>kleursoort</w:t>
+      </w:r>
+      <w:proofErr w:type="spellEnd"/>
+    </w:p>
+    <w:p/>
+    <w:p>
+      <w:proofErr w:type="spellStart"/>
+      <w:r>
+        <w:t>Vraag</w:t>
+      </w:r>
+      <w:proofErr w:type="spellEnd"/>
+      <w:r>
+        <w:t xml:space="preserve"> 5:</w:t>
+      </w:r>
+    </w:p>
+    <w:p>
+      <w:r>
+        <w:t xml:space="preserve">select count(genre) as </w:t>
+      </w:r>
+      <w:proofErr w:type="spellStart"/>
+      <w:r>
+        <w:t>AantalComedies</w:t>
+      </w:r>
+      <w:proofErr w:type="spellEnd"/>
+      <w:r>
+        <w:t>, sum(</w:t>
+      </w:r>
+      <w:proofErr w:type="spellStart"/>
+      <w:r>
+        <w:t>nominaties</w:t>
+      </w:r>
+      <w:proofErr w:type="spellEnd"/>
+      <w:r>
+        <w:t xml:space="preserve">) as </w:t>
+      </w:r>
+      <w:proofErr w:type="spellStart"/>
+      <w:r>
+        <w:t>AantalNominaties</w:t>
+      </w:r>
+      <w:proofErr w:type="spellEnd"/>
+    </w:p>
+    <w:p>
+      <w:r>
+        <w:t>from [film]</w:t>
+      </w:r>
+    </w:p>
+    <w:p>
+      <w:r>
+        <w:t>where genre = '</w:t>
+      </w:r>
+      <w:proofErr w:type="spellStart"/>
+      <w:r>
+        <w:t>Comedie</w:t>
+      </w:r>
+      <w:proofErr w:type="spellEnd"/>
+      <w:r>
+        <w:t>'</w:t>
+      </w:r>
+    </w:p>
+    <w:p/>
+    <w:p/>
+    <w:p/>
+    <w:p>
+      <w:proofErr w:type="spellStart"/>
+      <w:r>
+        <w:lastRenderedPageBreak/>
+        <w:t>Vraag</w:t>
+      </w:r>
+      <w:proofErr w:type="spellEnd"/>
+      <w:r>
+        <w:t xml:space="preserve"> 6:</w:t>
+      </w:r>
+    </w:p>
+    <w:p>
+      <w:r>
+        <w:t xml:space="preserve">select genre, count(genre) as </w:t>
+      </w:r>
+      <w:proofErr w:type="spellStart"/>
+      <w:r>
+        <w:t>Aantal</w:t>
+      </w:r>
+      <w:proofErr w:type="spellEnd"/>
+    </w:p>
+    <w:p>
+      <w:r>
+        <w:t>from [film]</w:t>
+      </w:r>
+    </w:p>
+    <w:p>
+      <w:r>
+        <w:t>group by genre</w:t>
+      </w:r>
+    </w:p>
+    <w:p>
+      <w:r>
+        <w:t>having count(genre) between 10 and 20</w:t>
+      </w:r>
+    </w:p>
+    <w:p>
+      <w:r>
+        <w:t xml:space="preserve">order by </w:t>
+      </w:r>
+      <w:proofErr w:type="spellStart"/>
+      <w:r>
+        <w:t>Aantal</w:t>
+      </w:r>
+      <w:proofErr w:type="spellEnd"/>
+      <w:r>
+        <w:t xml:space="preserve"> </w:t>
+      </w:r>
+      <w:proofErr w:type="spellStart"/>
+      <w:r>
+        <w:t>asc</w:t>
+      </w:r>
+      <w:proofErr w:type="spellEnd"/>
+    </w:p>
+    <w:p/>
+    <w:p>
+      <w:proofErr w:type="spellStart"/>
+      <w:r>
+        <w:t>Vraag</w:t>
+      </w:r>
+      <w:proofErr w:type="spellEnd"/>
+      <w:r>
+        <w:t xml:space="preserve"> 7:</w:t>
+      </w:r>
+    </w:p>
+    <w:p>
+      <w:r>
+        <w:t>select genre, sum(</w:t>
+      </w:r>
+      <w:proofErr w:type="spellStart"/>
+      <w:r>
+        <w:t>nominaties</w:t>
+      </w:r>
+      <w:proofErr w:type="spellEnd"/>
+      <w:r>
+        <w:t>) as '</w:t>
+      </w:r>
+      <w:proofErr w:type="spellStart"/>
+      <w:r>
+        <w:t>Aantal</w:t>
+      </w:r>
+      <w:proofErr w:type="spellEnd"/>
+      <w:r>
+        <w:t xml:space="preserve"> </w:t>
+      </w:r>
+      <w:proofErr w:type="spellStart"/>
+      <w:r>
+        <w:t>Nominaties</w:t>
+      </w:r>
+      <w:proofErr w:type="spellEnd"/>
+      <w:r>
+        <w:t>'</w:t>
+      </w:r>
+    </w:p>
+    <w:p>
+      <w:r>
+        <w:t>from [film]</w:t>
+      </w:r>
+    </w:p>
+    <w:p>
+      <w:r>
+        <w:t>group by genre</w:t>
+      </w:r>
+    </w:p>
+    <w:p>
+      <w:r>
+        <w:t>having sum(</w:t>
+      </w:r>
+      <w:proofErr w:type="spellStart"/>
+      <w:r>
+        <w:t>nominaties</w:t>
+      </w:r>
+      <w:proofErr w:type="spellEnd"/>
+      <w:r>
+        <w:t>) between 30 and 40</w:t>
+      </w:r>
+    </w:p>
+    <w:p>
+      <w:r>
+        <w:t>order by genre</w:t>
+      </w:r>
+    </w:p>
+    <w:p/>
+    <w:p>
+      <w:pPr>
+        <w:rPr>
+          <w:lang w:val="nl-NL"/>
+        </w:rPr>
+      </w:pPr>
+      <w:r>
+        <w:rPr>
+          <w:lang w:val="nl-NL"/>
+        </w:rPr>
+        <w:t>Vraag 8:</w:t>
+      </w:r>
+    </w:p>
+    <w:p>
+      <w:pPr>
+        <w:rPr>
+          <w:lang w:val="nl-NL"/>
+        </w:rPr>
+      </w:pPr>
+      <w:r>
+        <w:rPr>
+          <w:lang w:val="nl-NL"/>
+        </w:rPr>
+        <w:t xml:space="preserve">select maatschappij, </w:t>
+      </w:r>
+      <w:proofErr w:type="spellStart"/>
+      <w:r>
+        <w:rPr>
+          <w:lang w:val="nl-NL"/>
+        </w:rPr>
+        <w:t>sum</w:t>
+      </w:r>
+      <w:proofErr w:type="spellEnd"/>
+      <w:r>
+        <w:rPr>
+          <w:lang w:val="nl-NL"/>
+        </w:rPr>
+        <w:t>(nominaties) as 'Aantal Nominaties'</w:t>
+      </w:r>
+    </w:p>
+    <w:p>
+      <w:r>
+        <w:t>from [film]</w:t>
+      </w:r>
+    </w:p>
+    <w:p>
+      <w:r>
+        <w:t xml:space="preserve">group by </w:t>
+      </w:r>
+      <w:proofErr w:type="spellStart"/>
+      <w:r>
+        <w:t>maatschappij</w:t>
+      </w:r>
+      <w:proofErr w:type="spellEnd"/>
+    </w:p>
+    <w:p>
+      <w:r>
+        <w:t>having sum(</w:t>
+      </w:r>
+      <w:proofErr w:type="spellStart"/>
+      <w:r>
+        <w:t>nominaties</w:t>
+      </w:r>
+      <w:proofErr w:type="spellEnd"/>
+      <w:r>
+        <w:t>) &gt; 20</w:t>
+      </w:r>
+    </w:p>
+    <w:p>
+      <w:r>
+        <w:t>order by '</w:t>
+      </w:r>
+      <w:proofErr w:type="spellStart"/>
+      <w:r>
+        <w:t>Aantal</w:t>
+      </w:r>
+      <w:proofErr w:type="spellEnd"/>
+      <w:r>
+        <w:t xml:space="preserve"> </w:t>
+      </w:r>
+      <w:proofErr w:type="spellStart"/>
+      <w:r>
+        <w:t>Nominaties</w:t>
+      </w:r>
+      <w:proofErr w:type="spellEnd"/>
+      <w:r>
+        <w:t xml:space="preserve">' </w:t>
+      </w:r>
+      <w:proofErr w:type="spellStart"/>
+      <w:r>
+        <w:t>asc</w:t>
+      </w:r>
+      <w:proofErr w:type="spellEnd"/>
+    </w:p>
+    <w:p/>
+    <w:p>
+      <w:pPr>
+        <w:rPr>
+          <w:lang w:val="nl-NL"/>
+        </w:rPr>
+      </w:pPr>
+      <w:r>
+        <w:rPr>
+          <w:lang w:val="nl-NL"/>
+        </w:rPr>
+        <w:t>Vraag 9:</w:t>
+      </w:r>
+    </w:p>
+    <w:p>
+      <w:pPr>
+        <w:rPr>
+          <w:lang w:val="nl-NL"/>
+        </w:rPr>
+      </w:pPr>
+      <w:r>
+        <w:rPr>
+          <w:lang w:val="nl-NL"/>
+        </w:rPr>
+        <w:t xml:space="preserve">select maatschappij, </w:t>
+      </w:r>
+      <w:proofErr w:type="spellStart"/>
+      <w:r>
+        <w:rPr>
+          <w:lang w:val="nl-NL"/>
+        </w:rPr>
+        <w:t>count</w:t>
+      </w:r>
+      <w:proofErr w:type="spellEnd"/>
+      <w:r>
+        <w:rPr>
+          <w:lang w:val="nl-NL"/>
+        </w:rPr>
+        <w:t>(titel) as 'Aantal Films'</w:t>
+      </w:r>
+    </w:p>
+    <w:p>
+      <w:r>
+        <w:t>from [film]</w:t>
+      </w:r>
+    </w:p>
+    <w:p>
+      <w:r>
+        <w:t xml:space="preserve">where </w:t>
+      </w:r>
+      <w:proofErr w:type="spellStart"/>
+      <w:r>
+        <w:t>kleursoort</w:t>
+      </w:r>
+      <w:proofErr w:type="spellEnd"/>
+      <w:r>
+        <w:t xml:space="preserve"> = 'C'</w:t>
+      </w:r>
+    </w:p>
+    <w:p>
+      <w:r>
+        <w:t xml:space="preserve">group by </w:t>
+      </w:r>
+      <w:proofErr w:type="spellStart"/>
+      <w:r>
+        <w:t>maatschappij</w:t>
+      </w:r>
+      <w:proofErr w:type="spellEnd"/>
+    </w:p>
+    <w:p>
+      <w:r>
+        <w:t>having count(</w:t>
+      </w:r>
+      <w:proofErr w:type="spellStart"/>
+      <w:r>
+        <w:t>titel</w:t>
+      </w:r>
+      <w:proofErr w:type="spellEnd"/>
+      <w:r>
+        <w:t>) &gt; 10</w:t>
+      </w:r>
+    </w:p>
+    <w:p>
+      <w:r>
+        <w:t>order by '</w:t>
+      </w:r>
+      <w:proofErr w:type="spellStart"/>
+      <w:r>
+        <w:t>Aantal</w:t>
+      </w:r>
+      <w:proofErr w:type="spellEnd"/>
+      <w:r>
+        <w:t xml:space="preserve"> Films' </w:t>
+      </w:r>
+      <w:proofErr w:type="spellStart"/>
+      <w:r>
+        <w:t>asc</w:t>
+      </w:r>
+      <w:proofErr w:type="spellEnd"/>
+    </w:p>
+    <w:p/>
+    <w:p/>
+    <w:p/>
+    <w:p>
+      <w:proofErr w:type="spellStart"/>
+      <w:r>
+        <w:lastRenderedPageBreak/>
+        <w:t>Vraag</w:t>
+      </w:r>
+      <w:proofErr w:type="spellEnd"/>
+      <w:r>
+        <w:t xml:space="preserve"> 10:</w:t>
+      </w:r>
+    </w:p>
+    <w:p>
+      <w:pPr>
+        <w:rPr>
+          <w:lang w:val="nl-NL"/>
+        </w:rPr>
+      </w:pPr>
+      <w:r>
+        <w:rPr>
+          <w:lang w:val="nl-NL"/>
+        </w:rPr>
+        <w:t xml:space="preserve">select </w:t>
+      </w:r>
+      <w:proofErr w:type="spellStart"/>
+      <w:r>
+        <w:rPr>
+          <w:lang w:val="nl-NL"/>
+        </w:rPr>
+        <w:t>count</w:t>
+      </w:r>
+      <w:proofErr w:type="spellEnd"/>
+      <w:r>
+        <w:rPr>
+          <w:lang w:val="nl-NL"/>
+        </w:rPr>
+        <w:t>(</w:t>
+      </w:r>
+      <w:proofErr w:type="spellStart"/>
+      <w:r>
+        <w:rPr>
+          <w:lang w:val="nl-NL"/>
+        </w:rPr>
+        <w:t>distinct</w:t>
+      </w:r>
+      <w:proofErr w:type="spellEnd"/>
+      <w:r>
+        <w:rPr>
+          <w:lang w:val="nl-NL"/>
+        </w:rPr>
+        <w:t xml:space="preserve"> waardering) as 'Aantal Verschillende Waarderingen'</w:t>
+      </w:r>
+    </w:p>
+    <w:p>
+      <w:pPr>
+        <w:rPr>
+          <w:lang w:val="nl-NL"/>
+        </w:rPr>
+      </w:pPr>
+      <w:proofErr w:type="spellStart"/>
+      <w:r>
+        <w:rPr>
+          <w:lang w:val="nl-NL"/>
+        </w:rPr>
+        <w:t>from</w:t>
+      </w:r>
+      <w:proofErr w:type="spellEnd"/>
+      <w:r>
+        <w:rPr>
+          <w:lang w:val="nl-NL"/>
+        </w:rPr>
+        <w:t xml:space="preserve"> [film]</w:t>
+      </w:r>
+    </w:p>
+    <w:p>
+      <w:pPr>
+        <w:rPr>
+          <w:lang w:val="nl-NL"/>
+        </w:rPr>
+      </w:pPr>
+      <w:proofErr w:type="spellStart"/>
+      <w:r>
+        <w:rPr>
+          <w:lang w:val="nl-NL"/>
+        </w:rPr>
+        <w:t>where</w:t>
+      </w:r>
+      <w:proofErr w:type="spellEnd"/>
+      <w:r>
+        <w:rPr>
+          <w:lang w:val="nl-NL"/>
+        </w:rPr>
+        <w:t xml:space="preserve"> genre = 'Tekenfilm'</w:t>
+      </w:r>
+    </w:p>
+    <w:p>
+      <w:pPr>
+        <w:rPr>
+          <w:lang w:val="nl-NL"/>
+        </w:rPr>
+      </w:pPr>
+    </w:p>
+    <w:p>
+      <w:proofErr w:type="spellStart"/>
+      <w:r>
+        <w:t>Vraag</w:t>
+      </w:r>
+      <w:proofErr w:type="spellEnd"/>
+      <w:r>
+        <w:t xml:space="preserve"> 11:</w:t>
+      </w:r>
+    </w:p>
+    <w:p>
+      <w:r>
+        <w:t xml:space="preserve">select </w:t>
+      </w:r>
+      <w:proofErr w:type="spellStart"/>
+      <w:r>
+        <w:t>woonplaats</w:t>
+      </w:r>
+      <w:proofErr w:type="spellEnd"/>
+      <w:r>
+        <w:t>, count(bonus) as '</w:t>
+      </w:r>
+      <w:proofErr w:type="spellStart"/>
+      <w:r>
+        <w:t>Aantal</w:t>
+      </w:r>
+      <w:proofErr w:type="spellEnd"/>
+      <w:r>
+        <w:t xml:space="preserve"> Bonus'</w:t>
+      </w:r>
+    </w:p>
+    <w:p>
+      <w:r>
+        <w:t>from [lid]</w:t>
+      </w:r>
+    </w:p>
+    <w:p>
+      <w:r>
+        <w:t xml:space="preserve">group by </w:t>
+      </w:r>
+      <w:proofErr w:type="spellStart"/>
+      <w:r>
+        <w:t>woonplaats</w:t>
+      </w:r>
+      <w:proofErr w:type="spellEnd"/>
+    </w:p>
+    <w:p>
+      <w:r>
+        <w:t xml:space="preserve">order by </w:t>
+      </w:r>
+      <w:proofErr w:type="spellStart"/>
+      <w:r>
+        <w:t>woonplaats</w:t>
+      </w:r>
+      <w:proofErr w:type="spellEnd"/>
+    </w:p>
+    <w:p>
+      <w:pPr>
+        <w:rPr>
+          <w:lang w:val="nl-NL"/>
+        </w:rPr>
+      </w:pPr>
+      <w:r>
+        <w:rPr>
+          <w:lang w:val="nl-NL"/>
+        </w:rPr>
+        <w:t>Vraag 12:</w:t>
+      </w:r>
+    </w:p>
+    <w:p>
+      <w:pPr>
+        <w:rPr>
+          <w:lang w:val="nl-NL"/>
+        </w:rPr>
+      </w:pPr>
+      <w:r>
+        <w:rPr>
+          <w:lang w:val="nl-NL"/>
+        </w:rPr>
+        <w:t xml:space="preserve">select woonplaats, </w:t>
+      </w:r>
+      <w:proofErr w:type="spellStart"/>
+      <w:r>
+        <w:rPr>
+          <w:lang w:val="nl-NL"/>
+        </w:rPr>
+        <w:t>count</w:t>
+      </w:r>
+      <w:proofErr w:type="spellEnd"/>
+      <w:r>
+        <w:rPr>
+          <w:lang w:val="nl-NL"/>
+        </w:rPr>
+        <w:t>(</w:t>
+      </w:r>
+      <w:proofErr w:type="spellStart"/>
+      <w:r>
+        <w:rPr>
+          <w:lang w:val="nl-NL"/>
+        </w:rPr>
+        <w:t>lidnr</w:t>
+      </w:r>
+      <w:proofErr w:type="spellEnd"/>
+      <w:r>
+        <w:rPr>
+          <w:lang w:val="nl-NL"/>
+        </w:rPr>
+        <w:t xml:space="preserve">) as 'Aantal </w:t>
+      </w:r>
+      <w:proofErr w:type="spellStart"/>
+      <w:r>
+        <w:rPr>
+          <w:lang w:val="nl-NL"/>
+        </w:rPr>
+        <w:t>Aantal</w:t>
+      </w:r>
+      <w:proofErr w:type="spellEnd"/>
+      <w:r>
+        <w:rPr>
+          <w:lang w:val="nl-NL"/>
+        </w:rPr>
+        <w:t xml:space="preserve"> Leden'</w:t>
+      </w:r>
+    </w:p>
+    <w:p>
+      <w:r>
+        <w:t>from [lid]</w:t>
+      </w:r>
+    </w:p>
+    <w:p>
+      <w:r>
+        <w:t xml:space="preserve">group by </w:t>
+      </w:r>
+      <w:proofErr w:type="spellStart"/>
+      <w:r>
+        <w:t>woonplaats</w:t>
+      </w:r>
+      <w:proofErr w:type="spellEnd"/>
+    </w:p>
+    <w:p>
+      <w:r>
+        <w:t xml:space="preserve">order by </w:t>
+      </w:r>
+      <w:proofErr w:type="spellStart"/>
+      <w:r>
+        <w:t>woonplaats</w:t>
+      </w:r>
+      <w:proofErr w:type="spellEnd"/>
+    </w:p>
+    <w:p/>
+    <w:p>
+      <w:proofErr w:type="spellStart"/>
+      <w:r>
+        <w:t>Vraag</w:t>
+      </w:r>
+      <w:proofErr w:type="spellEnd"/>
+      <w:r>
+        <w:t xml:space="preserve"> 13:</w:t>
+      </w:r>
+    </w:p>
+    <w:p>
+      <w:r>
+        <w:t>select [film].</w:t>
+      </w:r>
+      <w:proofErr w:type="spellStart"/>
+      <w:r>
+        <w:t>titel</w:t>
+      </w:r>
+      <w:proofErr w:type="spellEnd"/>
+    </w:p>
+    <w:p>
+      <w:r>
+        <w:t>from [film]</w:t>
+      </w:r>
+    </w:p>
+    <w:p>
+      <w:r>
+        <w:t>inner join [band] on [film].</w:t>
+      </w:r>
+      <w:proofErr w:type="spellStart"/>
+      <w:r>
+        <w:t>filmnr</w:t>
+      </w:r>
+      <w:proofErr w:type="spellEnd"/>
+      <w:r>
+        <w:t>=[band].</w:t>
+      </w:r>
+      <w:proofErr w:type="spellStart"/>
+      <w:r>
+        <w:t>filmnr</w:t>
+      </w:r>
+      <w:proofErr w:type="spellEnd"/>
+    </w:p>
+    <w:p>
+      <w:r>
+        <w:t>where [film].genre = 'Thriller'</w:t>
+      </w:r>
+    </w:p>
+    <w:p>
+      <w:r>
+        <w:t>group by [film].</w:t>
+      </w:r>
+      <w:proofErr w:type="spellStart"/>
+      <w:r>
+        <w:t>titel</w:t>
+      </w:r>
+      <w:proofErr w:type="spellEnd"/>
+    </w:p>
+    <w:p>
+      <w:r>
+        <w:t>having count([band].</w:t>
+      </w:r>
+      <w:proofErr w:type="spellStart"/>
+      <w:r>
+        <w:t>filmnr</w:t>
+      </w:r>
+      <w:proofErr w:type="spellEnd"/>
+      <w:r>
+        <w:t>) = 1</w:t>
+      </w:r>
+    </w:p>
+    <w:p>
+      <w:r>
+        <w:t>order by [film].</w:t>
+      </w:r>
+      <w:proofErr w:type="spellStart"/>
+      <w:r>
+        <w:t>titel</w:t>
+      </w:r>
+      <w:proofErr w:type="spellEnd"/>
+    </w:p>
+    <w:p/>
+    <w:p>
+      <w:proofErr w:type="spellStart"/>
+      <w:r>
+        <w:t>Vraag</w:t>
+      </w:r>
+      <w:proofErr w:type="spellEnd"/>
+      <w:r>
+        <w:t xml:space="preserve"> 14:</w:t>
+      </w:r>
+    </w:p>
+    <w:p>
+      <w:r>
+        <w:t>select [</w:t>
+      </w:r>
+      <w:proofErr w:type="spellStart"/>
+      <w:r>
+        <w:t>regisseur</w:t>
+      </w:r>
+      <w:proofErr w:type="spellEnd"/>
+      <w:r>
+        <w:t>].</w:t>
+      </w:r>
+      <w:proofErr w:type="spellStart"/>
+      <w:r>
+        <w:t>naam</w:t>
+      </w:r>
+      <w:proofErr w:type="spellEnd"/>
+    </w:p>
+    <w:p>
+      <w:r>
+        <w:t>from [film]</w:t>
+      </w:r>
+    </w:p>
+    <w:p>
+      <w:r>
+        <w:t>inner join [</w:t>
+      </w:r>
+      <w:proofErr w:type="spellStart"/>
+      <w:r>
+        <w:t>regisseur</w:t>
+      </w:r>
+      <w:proofErr w:type="spellEnd"/>
+      <w:r>
+        <w:t>] on [film].</w:t>
+      </w:r>
+      <w:proofErr w:type="spellStart"/>
+      <w:r>
+        <w:t>regnr</w:t>
+      </w:r>
+      <w:proofErr w:type="spellEnd"/>
+      <w:r>
+        <w:t>=[</w:t>
+      </w:r>
+      <w:proofErr w:type="spellStart"/>
+      <w:r>
+        <w:t>regisseur</w:t>
+      </w:r>
+      <w:proofErr w:type="spellEnd"/>
+      <w:r>
+        <w:t>].</w:t>
+      </w:r>
+      <w:proofErr w:type="spellStart"/>
+      <w:r>
+        <w:t>regnr</w:t>
+      </w:r>
+      <w:proofErr w:type="spellEnd"/>
+    </w:p>
+    <w:p>
+      <w:r>
+        <w:t>group by [</w:t>
+      </w:r>
+      <w:proofErr w:type="spellStart"/>
+      <w:r>
+        <w:t>regisseur</w:t>
+      </w:r>
+      <w:proofErr w:type="spellEnd"/>
+      <w:r>
+        <w:t>].</w:t>
+      </w:r>
+      <w:proofErr w:type="spellStart"/>
+      <w:r>
+        <w:t>naam</w:t>
+      </w:r>
+      <w:proofErr w:type="spellEnd"/>
+    </w:p>
+    <w:p>
+      <w:r>
+        <w:t>having count([film].</w:t>
+      </w:r>
+      <w:proofErr w:type="spellStart"/>
+      <w:r>
+        <w:t>regnr</w:t>
+      </w:r>
+      <w:proofErr w:type="spellEnd"/>
+      <w:r>
+        <w:t>) &gt;= 3</w:t>
+      </w:r>
+    </w:p>
+    <w:p>
+      <w:pPr>
+        <w:rPr>
+          <w:lang w:val="nl-NL"/>
+        </w:rPr>
+      </w:pPr>
+      <w:r>
+        <w:rPr>
+          <w:lang w:val="nl-NL"/>
+        </w:rPr>
+        <w:lastRenderedPageBreak/>
+        <w:t>select genre, titel, speelduur</w:t>
+      </w:r>
+    </w:p>
+    <w:p>
+      <w:pPr>
+        <w:rPr>
+          <w:lang w:val="nl-NL"/>
+        </w:rPr>
+      </w:pPr>
+      <w:proofErr w:type="spellStart"/>
+      <w:r>
+        <w:rPr>
+          <w:lang w:val="nl-NL"/>
+        </w:rPr>
+        <w:t>from</w:t>
+      </w:r>
+      <w:proofErr w:type="spellEnd"/>
+      <w:r>
+        <w:rPr>
+          <w:lang w:val="nl-NL"/>
+        </w:rPr>
+        <w:t xml:space="preserve"> [film]</w:t>
+      </w:r>
+    </w:p>
+    <w:p>
+      <w:pPr>
+        <w:rPr>
+          <w:lang w:val="nl-NL"/>
+        </w:rPr>
+      </w:pPr>
+      <w:proofErr w:type="spellStart"/>
+      <w:r>
+        <w:rPr>
+          <w:lang w:val="nl-NL"/>
+        </w:rPr>
+        <w:t>where</w:t>
+      </w:r>
+      <w:proofErr w:type="spellEnd"/>
+      <w:r>
+        <w:rPr>
+          <w:lang w:val="nl-NL"/>
+        </w:rPr>
+        <w:t xml:space="preserve"> genre in (</w:t>
+      </w:r>
+    </w:p>
+    <w:p>
+      <w:pPr>
+        <w:rPr>
+          <w:lang w:val="nl-NL"/>
+        </w:rPr>
+      </w:pPr>
+      <w:r>
+        <w:rPr>
+          <w:lang w:val="nl-NL"/>
+        </w:rPr>
+        <w:tab/>
+        <w:t xml:space="preserve">select </w:t>
+      </w:r>
+      <w:proofErr w:type="spellStart"/>
+      <w:r>
+        <w:rPr>
+          <w:lang w:val="nl-NL"/>
+        </w:rPr>
+        <w:t>distinct</w:t>
+      </w:r>
+      <w:proofErr w:type="spellEnd"/>
+      <w:r>
+        <w:rPr>
+          <w:lang w:val="nl-NL"/>
+        </w:rPr>
+        <w:t xml:space="preserve"> genre, max(speelduur)</w:t>
+      </w:r>
+    </w:p>
+    <w:p>
+      <w:pPr>
+        <w:rPr>
+          <w:lang w:val="nl-NL"/>
+        </w:rPr>
+      </w:pPr>
+      <w:r>
+        <w:rPr>
+          <w:lang w:val="nl-NL"/>
+        </w:rPr>
+        <w:tab/>
+      </w:r>
+      <w:proofErr w:type="spellStart"/>
+      <w:r>
+        <w:rPr>
+          <w:lang w:val="nl-NL"/>
+        </w:rPr>
+        <w:t>from</w:t>
+      </w:r>
+      <w:proofErr w:type="spellEnd"/>
+      <w:r>
+        <w:rPr>
+          <w:lang w:val="nl-NL"/>
+        </w:rPr>
+        <w:t xml:space="preserve"> [film]</w:t>
+      </w:r>
+    </w:p>
+    <w:p>
+      <w:pPr>
+        <w:rPr>
+          <w:lang w:val="nl-NL"/>
+        </w:rPr>
+      </w:pPr>
+      <w:r>
+        <w:rPr>
+          <w:lang w:val="nl-NL"/>
+        </w:rPr>
+        <w:tab/>
+      </w:r>
+      <w:proofErr w:type="spellStart"/>
+      <w:r>
+        <w:rPr>
+          <w:lang w:val="nl-NL"/>
+        </w:rPr>
+        <w:t>group</w:t>
+      </w:r>
+      <w:proofErr w:type="spellEnd"/>
+      <w:r>
+        <w:rPr>
+          <w:lang w:val="nl-NL"/>
+        </w:rPr>
+        <w:t xml:space="preserve"> </w:t>
+      </w:r>
+      <w:proofErr w:type="spellStart"/>
+      <w:r>
+        <w:rPr>
+          <w:lang w:val="nl-NL"/>
+        </w:rPr>
+        <w:t>by</w:t>
+      </w:r>
+      <w:proofErr w:type="spellEnd"/>
+      <w:r>
+        <w:rPr>
+          <w:lang w:val="nl-NL"/>
+        </w:rPr>
+        <w:t xml:space="preserve"> genre</w:t>
+      </w:r>
+    </w:p>
+    <w:p>
+      <w:pPr>
+        <w:rPr>
+          <w:lang w:val="nl-NL"/>
+        </w:rPr>
+      </w:pPr>
+      <w:r>
+        <w:rPr>
+          <w:lang w:val="nl-NL"/>
+        </w:rPr>
+        <w:tab/>
+        <w:t>)</w:t>
+      </w:r>
+    </w:p>
+    <w:p>
+      <w:pPr>
+        <w:rPr>
+          <w:lang w:val="nl-NL"/>
+        </w:rPr>
+      </w:pPr>
+    </w:p>
+    <w:p>
+      <w:pPr>
+        <w:rPr>
+          <w:lang w:val="nl-NL"/>
+        </w:rPr>
+      </w:pPr>
+      <w:r>
+        <w:rPr>
+          <w:lang w:val="nl-NL"/>
+        </w:rPr>
+        <w:t>select distinct genre, max(speelduur)</w:t>
+      </w:r>
+    </w:p>
+    <w:p>
+      <w:r>
+        <w:rPr>
+          <w:lang w:val="nl-NL"/>
+        </w:rPr>
+        <w:tab/>
+      </w:r>
+      <w:r>
+        <w:t>from [film]</w:t>
+      </w:r>
+    </w:p>
+    <w:p>
+      <w:r>
+        <w:tab/>
+        <w:t>group by genre</w:t>
+      </w:r>
       <w:bookmarkStart w:id="0" w:name="_GoBack"/>
       <w:bookmarkEnd w:id="0"/>
     </w:p>

</xml_diff>

<commit_message>
Fixed db bug where api packages cannot be added
</commit_message>
<xml_diff>
--- a/docs/SQL School.docx
+++ b/docs/SQL School.docx
@@ -250,15 +250,29 @@
       </w:r>
     </w:p>
     <w:p>
-      <w:r>
+      <w:pPr>
+        <w:rPr>
+          <w:lang w:val="nl-NL"/>
+        </w:rPr>
+      </w:pPr>
+      <w:r>
+        <w:rPr>
+          <w:lang w:val="nl-NL"/>
+        </w:rPr>
         <w:t xml:space="preserve">WHERE </w:t>
       </w:r>
       <w:proofErr w:type="spellStart"/>
       <w:r>
+        <w:rPr>
+          <w:lang w:val="nl-NL"/>
+        </w:rPr>
         <w:t>vooropl</w:t>
       </w:r>
       <w:proofErr w:type="spellEnd"/>
       <w:r>
+        <w:rPr>
+          <w:lang w:val="nl-NL"/>
+        </w:rPr>
         <w:t xml:space="preserve"> = 'HAVO'</w:t>
       </w:r>
     </w:p>
@@ -286,20 +300,34 @@
     <w:p>
       <w:pPr>
         <w:rPr>
-          <w:lang w:val="nl-NL"/>
-        </w:rPr>
-      </w:pPr>
-      <w:r>
-        <w:rPr>
-          <w:lang w:val="nl-NL"/>
-        </w:rPr>
-        <w:t>HAVING COUNT(resultaat) &gt; 4</w:t>
-      </w:r>
-    </w:p>
-    <w:p>
-      <w:pPr>
-        <w:rPr>
-          <w:lang w:val="nl-NL"/>
+          <w:lang w:val="en-GB"/>
+        </w:rPr>
+      </w:pPr>
+      <w:r>
+        <w:rPr>
+          <w:lang w:val="en-GB"/>
+        </w:rPr>
+        <w:t>HAVING COUNT(</w:t>
+      </w:r>
+      <w:proofErr w:type="spellStart"/>
+      <w:r>
+        <w:rPr>
+          <w:lang w:val="en-GB"/>
+        </w:rPr>
+        <w:t>resultaat</w:t>
+      </w:r>
+      <w:proofErr w:type="spellEnd"/>
+      <w:r>
+        <w:rPr>
+          <w:lang w:val="en-GB"/>
+        </w:rPr>
+        <w:t>) &gt; 4</w:t>
+      </w:r>
+    </w:p>
+    <w:p>
+      <w:pPr>
+        <w:rPr>
+          <w:lang w:val="en-GB"/>
         </w:rPr>
       </w:pPr>
     </w:p>
@@ -346,15 +374,208 @@
       <w:proofErr w:type="spellEnd"/>
     </w:p>
     <w:p>
-      <w:r>
+      <w:pPr>
+        <w:rPr>
+          <w:lang w:val="nl-NL"/>
+        </w:rPr>
+      </w:pPr>
+      <w:proofErr w:type="gramStart"/>
+      <w:r>
+        <w:rPr>
+          <w:lang w:val="nl-NL"/>
+        </w:rPr>
+        <w:t>from</w:t>
+      </w:r>
+      <w:proofErr w:type="gramEnd"/>
+      <w:r>
+        <w:rPr>
+          <w:lang w:val="nl-NL"/>
+        </w:rPr>
+        <w:t xml:space="preserve"> [beoordeling]</w:t>
+      </w:r>
+    </w:p>
+    <w:p>
+      <w:pPr>
+        <w:rPr>
+          <w:lang w:val="en-GB"/>
+        </w:rPr>
+      </w:pPr>
+      <w:r>
+        <w:rPr>
+          <w:lang w:val="en-GB"/>
+        </w:rPr>
+        <w:t xml:space="preserve">WHERE </w:t>
+      </w:r>
+      <w:proofErr w:type="spellStart"/>
+      <w:r>
+        <w:rPr>
+          <w:lang w:val="en-GB"/>
+        </w:rPr>
+        <w:t>periode</w:t>
+      </w:r>
+      <w:proofErr w:type="spellEnd"/>
+      <w:r>
+        <w:rPr>
+          <w:lang w:val="en-GB"/>
+        </w:rPr>
+        <w:t xml:space="preserve"> = 201601 AND </w:t>
+      </w:r>
+      <w:proofErr w:type="spellStart"/>
+      <w:r>
+        <w:rPr>
+          <w:lang w:val="en-GB"/>
+        </w:rPr>
+        <w:t>resultaat</w:t>
+      </w:r>
+      <w:proofErr w:type="spellEnd"/>
+      <w:r>
+        <w:rPr>
+          <w:lang w:val="en-GB"/>
+        </w:rPr>
+        <w:t xml:space="preserve"> &lt; 5.5</w:t>
+      </w:r>
+    </w:p>
+    <w:p>
+      <w:pPr>
+        <w:rPr>
+          <w:lang w:val="en-GB"/>
+        </w:rPr>
+      </w:pPr>
+      <w:r>
+        <w:rPr>
+          <w:lang w:val="en-GB"/>
+        </w:rPr>
+        <w:t xml:space="preserve">group by </w:t>
+      </w:r>
+      <w:proofErr w:type="spellStart"/>
+      <w:r>
+        <w:rPr>
+          <w:lang w:val="en-GB"/>
+        </w:rPr>
+        <w:t>vakcode</w:t>
+      </w:r>
+      <w:proofErr w:type="spellEnd"/>
+    </w:p>
+    <w:p>
+      <w:pPr>
+        <w:rPr>
+          <w:lang w:val="en-GB"/>
+        </w:rPr>
+      </w:pPr>
+      <w:r>
+        <w:rPr>
+          <w:lang w:val="en-GB"/>
+        </w:rPr>
+        <w:t>HAVING COUNT(</w:t>
+      </w:r>
+      <w:proofErr w:type="spellStart"/>
+      <w:r>
+        <w:rPr>
+          <w:lang w:val="en-GB"/>
+        </w:rPr>
+        <w:t>resultaat</w:t>
+      </w:r>
+      <w:proofErr w:type="spellEnd"/>
+      <w:r>
+        <w:rPr>
+          <w:lang w:val="en-GB"/>
+        </w:rPr>
+        <w:t>) &gt; 3</w:t>
+      </w:r>
+    </w:p>
+    <w:p>
+      <w:pPr>
+        <w:rPr>
+          <w:lang w:val="en-GB"/>
+        </w:rPr>
+      </w:pPr>
+    </w:p>
+    <w:p>
+      <w:pPr>
+        <w:rPr>
+          <w:lang w:val="en-GB"/>
+        </w:rPr>
+      </w:pPr>
+      <w:proofErr w:type="spellStart"/>
+      <w:r>
+        <w:rPr>
+          <w:lang w:val="en-GB"/>
+        </w:rPr>
+        <w:t>Vraag</w:t>
+      </w:r>
+      <w:proofErr w:type="spellEnd"/>
+      <w:r>
+        <w:rPr>
+          <w:lang w:val="en-GB"/>
+        </w:rPr>
+        <w:t xml:space="preserve"> 4:</w:t>
+      </w:r>
+    </w:p>
+    <w:p>
+      <w:pPr>
+        <w:rPr>
+          <w:lang w:val="en-GB"/>
+        </w:rPr>
+      </w:pPr>
+      <w:r>
+        <w:rPr>
+          <w:lang w:val="en-GB"/>
+        </w:rPr>
+        <w:t xml:space="preserve">select </w:t>
+      </w:r>
+      <w:proofErr w:type="spellStart"/>
+      <w:r>
+        <w:rPr>
+          <w:lang w:val="en-GB"/>
+        </w:rPr>
+        <w:t>studentnr</w:t>
+      </w:r>
+      <w:proofErr w:type="spellEnd"/>
+      <w:r>
+        <w:rPr>
+          <w:lang w:val="en-GB"/>
+        </w:rPr>
+        <w:t>, AVG(</w:t>
+      </w:r>
+      <w:proofErr w:type="spellStart"/>
+      <w:r>
+        <w:rPr>
+          <w:lang w:val="en-GB"/>
+        </w:rPr>
+        <w:t>resultaat</w:t>
+      </w:r>
+      <w:proofErr w:type="spellEnd"/>
+      <w:r>
+        <w:rPr>
+          <w:lang w:val="en-GB"/>
+        </w:rPr>
+        <w:t>)</w:t>
+      </w:r>
+    </w:p>
+    <w:p>
+      <w:pPr>
+        <w:rPr>
+          <w:lang w:val="en-GB"/>
+        </w:rPr>
+      </w:pPr>
+      <w:r>
+        <w:rPr>
+          <w:lang w:val="en-GB"/>
+        </w:rPr>
         <w:t>from [</w:t>
       </w:r>
       <w:proofErr w:type="spellStart"/>
       <w:r>
+        <w:rPr>
+          <w:lang w:val="en-GB"/>
+        </w:rPr>
         <w:t>beoordeling</w:t>
       </w:r>
       <w:proofErr w:type="spellEnd"/>
       <w:r>
+        <w:rPr>
+          <w:lang w:val="en-GB"/>
+        </w:rPr>
         <w:t>]</w:t>
       </w:r>
     </w:p>
@@ -382,7 +603,41 @@
         <w:rPr>
           <w:lang w:val="en-GB"/>
         </w:rPr>
-        <w:t xml:space="preserve"> = 201601 AND </w:t>
+        <w:t xml:space="preserve"> = 201601</w:t>
+      </w:r>
+    </w:p>
+    <w:p>
+      <w:pPr>
+        <w:rPr>
+          <w:lang w:val="en-GB"/>
+        </w:rPr>
+      </w:pPr>
+      <w:r>
+        <w:rPr>
+          <w:lang w:val="en-GB"/>
+        </w:rPr>
+        <w:t xml:space="preserve">group by </w:t>
+      </w:r>
+      <w:proofErr w:type="spellStart"/>
+      <w:r>
+        <w:rPr>
+          <w:lang w:val="en-GB"/>
+        </w:rPr>
+        <w:t>studentnr</w:t>
+      </w:r>
+      <w:proofErr w:type="spellEnd"/>
+    </w:p>
+    <w:p>
+      <w:pPr>
+        <w:rPr>
+          <w:lang w:val="en-GB"/>
+        </w:rPr>
+      </w:pPr>
+      <w:r>
+        <w:rPr>
+          <w:lang w:val="en-GB"/>
+        </w:rPr>
+        <w:t>HAVING COUNT(</w:t>
       </w:r>
       <w:proofErr w:type="spellStart"/>
       <w:r>
@@ -396,7 +651,298 @@
         <w:rPr>
           <w:lang w:val="en-GB"/>
         </w:rPr>
-        <w:t xml:space="preserve"> &lt; 5.5</w:t>
+        <w:t>) &gt; 1</w:t>
+      </w:r>
+    </w:p>
+    <w:p>
+      <w:pPr>
+        <w:rPr>
+          <w:lang w:val="en-GB"/>
+        </w:rPr>
+      </w:pPr>
+    </w:p>
+    <w:p>
+      <w:pPr>
+        <w:rPr>
+          <w:lang w:val="nl-NL"/>
+        </w:rPr>
+      </w:pPr>
+      <w:r>
+        <w:rPr>
+          <w:lang w:val="nl-NL"/>
+        </w:rPr>
+        <w:lastRenderedPageBreak/>
+        <w:t>Vraag 5:</w:t>
+      </w:r>
+    </w:p>
+    <w:p>
+      <w:pPr>
+        <w:rPr>
+          <w:lang w:val="nl-NL"/>
+        </w:rPr>
+      </w:pPr>
+      <w:proofErr w:type="gramStart"/>
+      <w:r>
+        <w:rPr>
+          <w:lang w:val="nl-NL"/>
+        </w:rPr>
+        <w:t>select</w:t>
+      </w:r>
+      <w:proofErr w:type="gramEnd"/>
+      <w:r>
+        <w:rPr>
+          <w:lang w:val="nl-NL"/>
+        </w:rPr>
+        <w:t xml:space="preserve"> </w:t>
+      </w:r>
+      <w:proofErr w:type="spellStart"/>
+      <w:r>
+        <w:rPr>
+          <w:lang w:val="nl-NL"/>
+        </w:rPr>
+        <w:t>studentnr</w:t>
+      </w:r>
+      <w:proofErr w:type="spellEnd"/>
+      <w:r>
+        <w:rPr>
+          <w:lang w:val="nl-NL"/>
+        </w:rPr>
+        <w:t xml:space="preserve">, </w:t>
+      </w:r>
+      <w:proofErr w:type="spellStart"/>
+      <w:r>
+        <w:rPr>
+          <w:lang w:val="nl-NL"/>
+        </w:rPr>
+        <w:t>vooropl</w:t>
+      </w:r>
+      <w:proofErr w:type="spellEnd"/>
+    </w:p>
+    <w:p>
+      <w:pPr>
+        <w:rPr>
+          <w:lang w:val="nl-NL"/>
+        </w:rPr>
+      </w:pPr>
+      <w:proofErr w:type="gramStart"/>
+      <w:r>
+        <w:rPr>
+          <w:lang w:val="nl-NL"/>
+        </w:rPr>
+        <w:t>from</w:t>
+      </w:r>
+      <w:proofErr w:type="gramEnd"/>
+      <w:r>
+        <w:rPr>
+          <w:lang w:val="nl-NL"/>
+        </w:rPr>
+        <w:t xml:space="preserve"> [beoordeling]</w:t>
+      </w:r>
+    </w:p>
+    <w:p>
+      <w:pPr>
+        <w:rPr>
+          <w:lang w:val="en-GB"/>
+        </w:rPr>
+      </w:pPr>
+      <w:r>
+        <w:rPr>
+          <w:lang w:val="en-GB"/>
+        </w:rPr>
+        <w:t xml:space="preserve">WHERE </w:t>
+      </w:r>
+      <w:proofErr w:type="spellStart"/>
+      <w:r>
+        <w:rPr>
+          <w:lang w:val="en-GB"/>
+        </w:rPr>
+        <w:t>resultaat</w:t>
+      </w:r>
+      <w:proofErr w:type="spellEnd"/>
+      <w:r>
+        <w:rPr>
+          <w:lang w:val="en-GB"/>
+        </w:rPr>
+        <w:t xml:space="preserve"> &gt;= 5.5</w:t>
+      </w:r>
+    </w:p>
+    <w:p>
+      <w:pPr>
+        <w:rPr>
+          <w:lang w:val="en-GB"/>
+        </w:rPr>
+      </w:pPr>
+      <w:r>
+        <w:rPr>
+          <w:lang w:val="en-GB"/>
+        </w:rPr>
+        <w:t xml:space="preserve">GROUP BY </w:t>
+      </w:r>
+      <w:proofErr w:type="spellStart"/>
+      <w:r>
+        <w:rPr>
+          <w:lang w:val="en-GB"/>
+        </w:rPr>
+        <w:t>studentnr</w:t>
+      </w:r>
+      <w:proofErr w:type="spellEnd"/>
+      <w:r>
+        <w:rPr>
+          <w:lang w:val="en-GB"/>
+        </w:rPr>
+        <w:t xml:space="preserve">, </w:t>
+      </w:r>
+      <w:proofErr w:type="spellStart"/>
+      <w:r>
+        <w:rPr>
+          <w:lang w:val="en-GB"/>
+        </w:rPr>
+        <w:t>vooropl</w:t>
+      </w:r>
+      <w:proofErr w:type="spellEnd"/>
+    </w:p>
+    <w:p>
+      <w:pPr>
+        <w:rPr>
+          <w:lang w:val="nl-NL"/>
+        </w:rPr>
+      </w:pPr>
+      <w:r>
+        <w:rPr>
+          <w:lang w:val="nl-NL"/>
+        </w:rPr>
+        <w:t>HAVING COUNT(</w:t>
+      </w:r>
+      <w:proofErr w:type="spellStart"/>
+      <w:r>
+        <w:rPr>
+          <w:lang w:val="nl-NL"/>
+        </w:rPr>
+        <w:t>vakcode</w:t>
+      </w:r>
+      <w:proofErr w:type="spellEnd"/>
+      <w:r>
+        <w:rPr>
+          <w:lang w:val="nl-NL"/>
+        </w:rPr>
+        <w:t>) &gt;= 3</w:t>
+      </w:r>
+    </w:p>
+    <w:p>
+      <w:pPr>
+        <w:rPr>
+          <w:lang w:val="nl-NL"/>
+        </w:rPr>
+      </w:pPr>
+    </w:p>
+    <w:p>
+      <w:pPr>
+        <w:rPr>
+          <w:lang w:val="nl-NL"/>
+        </w:rPr>
+      </w:pPr>
+      <w:r>
+        <w:rPr>
+          <w:lang w:val="nl-NL"/>
+        </w:rPr>
+        <w:t>Vraag 6:</w:t>
+      </w:r>
+    </w:p>
+    <w:p>
+      <w:pPr>
+        <w:rPr>
+          <w:lang w:val="nl-NL"/>
+        </w:rPr>
+      </w:pPr>
+      <w:proofErr w:type="gramStart"/>
+      <w:r>
+        <w:rPr>
+          <w:lang w:val="nl-NL"/>
+        </w:rPr>
+        <w:t>select</w:t>
+      </w:r>
+      <w:proofErr w:type="gramEnd"/>
+      <w:r>
+        <w:rPr>
+          <w:lang w:val="nl-NL"/>
+        </w:rPr>
+        <w:t xml:space="preserve"> </w:t>
+      </w:r>
+      <w:proofErr w:type="spellStart"/>
+      <w:r>
+        <w:rPr>
+          <w:lang w:val="nl-NL"/>
+        </w:rPr>
+        <w:t>studentnr</w:t>
+      </w:r>
+      <w:proofErr w:type="spellEnd"/>
+    </w:p>
+    <w:p>
+      <w:pPr>
+        <w:rPr>
+          <w:lang w:val="en-GB"/>
+        </w:rPr>
+      </w:pPr>
+      <w:r>
+        <w:rPr>
+          <w:lang w:val="en-GB"/>
+        </w:rPr>
+        <w:t>from [</w:t>
+      </w:r>
+      <w:proofErr w:type="spellStart"/>
+      <w:r>
+        <w:rPr>
+          <w:lang w:val="en-GB"/>
+        </w:rPr>
+        <w:t>beoordeling</w:t>
+      </w:r>
+      <w:proofErr w:type="spellEnd"/>
+      <w:r>
+        <w:rPr>
+          <w:lang w:val="en-GB"/>
+        </w:rPr>
+        <w:t>]</w:t>
+      </w:r>
+    </w:p>
+    <w:p>
+      <w:pPr>
+        <w:rPr>
+          <w:lang w:val="en-GB"/>
+        </w:rPr>
+      </w:pPr>
+      <w:r>
+        <w:rPr>
+          <w:lang w:val="en-GB"/>
+        </w:rPr>
+        <w:t xml:space="preserve">where </w:t>
+      </w:r>
+      <w:proofErr w:type="spellStart"/>
+      <w:r>
+        <w:rPr>
+          <w:lang w:val="en-GB"/>
+        </w:rPr>
+        <w:t>vakcode</w:t>
+      </w:r>
+      <w:proofErr w:type="spellEnd"/>
+      <w:r>
+        <w:rPr>
+          <w:lang w:val="en-GB"/>
+        </w:rPr>
+        <w:t xml:space="preserve"> = 'DBS21' and </w:t>
+      </w:r>
+      <w:proofErr w:type="spellStart"/>
+      <w:r>
+        <w:rPr>
+          <w:lang w:val="en-GB"/>
+        </w:rPr>
+        <w:t>resultaat</w:t>
+      </w:r>
+      <w:proofErr w:type="spellEnd"/>
+      <w:r>
+        <w:rPr>
+          <w:lang w:val="en-GB"/>
+        </w:rPr>
+        <w:t xml:space="preserve"> is not null</w:t>
       </w:r>
     </w:p>
     <w:p>
@@ -416,55 +962,95 @@
         <w:rPr>
           <w:lang w:val="en-GB"/>
         </w:rPr>
+        <w:t>studentnr</w:t>
+      </w:r>
+      <w:proofErr w:type="spellEnd"/>
+    </w:p>
+    <w:p>
+      <w:pPr>
+        <w:rPr>
+          <w:lang w:val="en-GB"/>
+        </w:rPr>
+      </w:pPr>
+      <w:r>
+        <w:rPr>
+          <w:lang w:val="en-GB"/>
+        </w:rPr>
+        <w:t>having count(</w:t>
+      </w:r>
+      <w:proofErr w:type="spellStart"/>
+      <w:r>
+        <w:rPr>
+          <w:lang w:val="en-GB"/>
+        </w:rPr>
         <w:t>vakcode</w:t>
       </w:r>
       <w:proofErr w:type="spellEnd"/>
-    </w:p>
-    <w:p>
-      <w:pPr>
-        <w:rPr>
-          <w:lang w:val="en-GB"/>
-        </w:rPr>
-      </w:pPr>
-      <w:r>
-        <w:rPr>
-          <w:lang w:val="en-GB"/>
-        </w:rPr>
-        <w:t>HAVING COUNT(</w:t>
-      </w:r>
-      <w:proofErr w:type="spellStart"/>
-      <w:r>
-        <w:rPr>
-          <w:lang w:val="en-GB"/>
-        </w:rPr>
-        <w:t>resultaat</w:t>
-      </w:r>
-      <w:proofErr w:type="spellEnd"/>
-      <w:r>
-        <w:rPr>
-          <w:lang w:val="en-GB"/>
-        </w:rPr>
-        <w:t>) &gt; 3</w:t>
-      </w:r>
-    </w:p>
-    <w:p>
-      <w:pPr>
-        <w:rPr>
-          <w:lang w:val="en-GB"/>
-        </w:rPr>
-      </w:pPr>
-    </w:p>
-    <w:p>
-      <w:pPr>
-        <w:rPr>
-          <w:lang w:val="nl-NL"/>
-        </w:rPr>
-      </w:pPr>
-      <w:r>
-        <w:rPr>
-          <w:lang w:val="nl-NL"/>
-        </w:rPr>
-        <w:t>Vraag 4:</w:t>
+      <w:r>
+        <w:rPr>
+          <w:lang w:val="en-GB"/>
+        </w:rPr>
+        <w:t>) &gt; 2</w:t>
+      </w:r>
+    </w:p>
+    <w:p>
+      <w:pPr>
+        <w:rPr>
+          <w:lang w:val="en-GB"/>
+        </w:rPr>
+      </w:pPr>
+    </w:p>
+    <w:p>
+      <w:pPr>
+        <w:rPr>
+          <w:lang w:val="nl-NL"/>
+        </w:rPr>
+      </w:pPr>
+      <w:r>
+        <w:rPr>
+          <w:lang w:val="nl-NL"/>
+        </w:rPr>
+        <w:t>Vraag 7:</w:t>
+      </w:r>
+    </w:p>
+    <w:p>
+      <w:pPr>
+        <w:rPr>
+          <w:lang w:val="nl-NL"/>
+        </w:rPr>
+      </w:pPr>
+    </w:p>
+    <w:p>
+      <w:pPr>
+        <w:rPr>
+          <w:lang w:val="nl-NL"/>
+        </w:rPr>
+      </w:pPr>
+      <w:r>
+        <w:rPr>
+          <w:lang w:val="nl-NL"/>
+        </w:rPr>
+        <w:t>Vraag 8:</w:t>
+      </w:r>
+    </w:p>
+    <w:p>
+      <w:pPr>
+        <w:rPr>
+          <w:lang w:val="nl-NL"/>
+        </w:rPr>
+      </w:pPr>
+    </w:p>
+    <w:p>
+      <w:pPr>
+        <w:rPr>
+          <w:lang w:val="nl-NL"/>
+        </w:rPr>
+      </w:pPr>
+      <w:r>
+        <w:rPr>
+          <w:lang w:val="nl-NL"/>
+        </w:rPr>
+        <w:t>Vraag 9:</w:t>
       </w:r>
     </w:p>
     <w:p>
@@ -492,574 +1078,32 @@
         <w:rPr>
           <w:lang w:val="nl-NL"/>
         </w:rPr>
-        <w:t>studentnr</w:t>
-      </w:r>
-      <w:proofErr w:type="spellEnd"/>
-      <w:r>
-        <w:rPr>
-          <w:lang w:val="nl-NL"/>
-        </w:rPr>
-        <w:t>, AVG(resultaat)</w:t>
-      </w:r>
-    </w:p>
-    <w:p>
-      <w:pPr>
-        <w:rPr>
-          <w:lang w:val="en-GB"/>
-        </w:rPr>
-      </w:pPr>
-      <w:r>
-        <w:rPr>
-          <w:lang w:val="en-GB"/>
-        </w:rPr>
-        <w:t>from [</w:t>
-      </w:r>
-      <w:proofErr w:type="spellStart"/>
-      <w:r>
-        <w:rPr>
-          <w:lang w:val="en-GB"/>
-        </w:rPr>
-        <w:t>beoordeling</w:t>
-      </w:r>
-      <w:proofErr w:type="spellEnd"/>
-      <w:r>
-        <w:rPr>
-          <w:lang w:val="en-GB"/>
-        </w:rPr>
-        <w:t>]</w:t>
-      </w:r>
-    </w:p>
-    <w:p>
-      <w:pPr>
-        <w:rPr>
-          <w:lang w:val="en-GB"/>
-        </w:rPr>
-      </w:pPr>
-      <w:r>
-        <w:rPr>
-          <w:lang w:val="en-GB"/>
-        </w:rPr>
-        <w:t xml:space="preserve">WHERE </w:t>
-      </w:r>
-      <w:proofErr w:type="spellStart"/>
-      <w:r>
-        <w:rPr>
-          <w:lang w:val="en-GB"/>
-        </w:rPr>
-        <w:t>periode</w:t>
-      </w:r>
-      <w:proofErr w:type="spellEnd"/>
-      <w:r>
-        <w:rPr>
-          <w:lang w:val="en-GB"/>
-        </w:rPr>
-        <w:t xml:space="preserve"> = 201601</w:t>
-      </w:r>
-    </w:p>
-    <w:p>
-      <w:pPr>
-        <w:rPr>
-          <w:lang w:val="en-GB"/>
-        </w:rPr>
-      </w:pPr>
-      <w:r>
-        <w:rPr>
-          <w:lang w:val="en-GB"/>
-        </w:rPr>
-        <w:t xml:space="preserve">group by </w:t>
-      </w:r>
-      <w:proofErr w:type="spellStart"/>
-      <w:r>
-        <w:rPr>
-          <w:lang w:val="en-GB"/>
-        </w:rPr>
-        <w:t>studentnr</w:t>
-      </w:r>
-      <w:proofErr w:type="spellEnd"/>
-    </w:p>
-    <w:p>
-      <w:pPr>
-        <w:rPr>
-          <w:lang w:val="en-GB"/>
-        </w:rPr>
-      </w:pPr>
-      <w:r>
-        <w:rPr>
-          <w:lang w:val="en-GB"/>
-        </w:rPr>
-        <w:t>HAVING COUNT(</w:t>
-      </w:r>
-      <w:proofErr w:type="spellStart"/>
-      <w:r>
-        <w:rPr>
-          <w:lang w:val="en-GB"/>
-        </w:rPr>
-        <w:t>resultaat</w:t>
-      </w:r>
-      <w:proofErr w:type="spellEnd"/>
-      <w:r>
-        <w:rPr>
-          <w:lang w:val="en-GB"/>
-        </w:rPr>
-        <w:t>) &gt; 1</w:t>
-      </w:r>
-    </w:p>
-    <w:p>
-      <w:pPr>
-        <w:rPr>
-          <w:lang w:val="en-GB"/>
-        </w:rPr>
-      </w:pPr>
-    </w:p>
-    <w:p>
-      <w:pPr>
-        <w:rPr>
-          <w:lang w:val="en-GB"/>
-        </w:rPr>
-      </w:pPr>
-      <w:proofErr w:type="spellStart"/>
-      <w:r>
-        <w:rPr>
-          <w:lang w:val="en-GB"/>
-        </w:rPr>
-        <w:lastRenderedPageBreak/>
-        <w:t>Vraag</w:t>
-      </w:r>
-      <w:proofErr w:type="spellEnd"/>
-      <w:r>
-        <w:rPr>
-          <w:lang w:val="en-GB"/>
-        </w:rPr>
-        <w:t xml:space="preserve"> 5:</w:t>
-      </w:r>
-    </w:p>
-    <w:p>
-      <w:pPr>
-        <w:rPr>
-          <w:lang w:val="en-GB"/>
-        </w:rPr>
-      </w:pPr>
-      <w:r>
-        <w:rPr>
-          <w:lang w:val="en-GB"/>
-        </w:rPr>
-        <w:t xml:space="preserve">select </w:t>
-      </w:r>
-      <w:proofErr w:type="spellStart"/>
-      <w:r>
-        <w:rPr>
-          <w:lang w:val="en-GB"/>
-        </w:rPr>
-        <w:t>studentnr</w:t>
-      </w:r>
-      <w:proofErr w:type="spellEnd"/>
-      <w:r>
-        <w:rPr>
-          <w:lang w:val="en-GB"/>
+        <w:t>vooropl</w:t>
+      </w:r>
+      <w:proofErr w:type="spellEnd"/>
+      <w:r>
+        <w:rPr>
+          <w:lang w:val="nl-NL"/>
         </w:rPr>
         <w:t xml:space="preserve">, </w:t>
       </w:r>
       <w:proofErr w:type="spellStart"/>
       <w:r>
         <w:rPr>
-          <w:lang w:val="en-GB"/>
-        </w:rPr>
-        <w:t>vooropl</w:t>
-      </w:r>
-      <w:proofErr w:type="spellEnd"/>
-    </w:p>
-    <w:p>
-      <w:pPr>
-        <w:rPr>
-          <w:lang w:val="en-GB"/>
-        </w:rPr>
-      </w:pPr>
-      <w:r>
-        <w:rPr>
-          <w:lang w:val="en-GB"/>
-        </w:rPr>
-        <w:t>from [</w:t>
-      </w:r>
-      <w:proofErr w:type="spellStart"/>
-      <w:r>
-        <w:rPr>
-          <w:lang w:val="en-GB"/>
-        </w:rPr>
-        <w:t>beoordeling</w:t>
-      </w:r>
-      <w:proofErr w:type="spellEnd"/>
-      <w:r>
-        <w:rPr>
-          <w:lang w:val="en-GB"/>
-        </w:rPr>
-        <w:t>]</w:t>
-      </w:r>
-    </w:p>
-    <w:p>
-      <w:pPr>
-        <w:rPr>
-          <w:lang w:val="en-GB"/>
-        </w:rPr>
-      </w:pPr>
-      <w:r>
-        <w:rPr>
-          <w:lang w:val="en-GB"/>
-        </w:rPr>
-        <w:t xml:space="preserve">WHERE </w:t>
-      </w:r>
-      <w:proofErr w:type="spellStart"/>
-      <w:r>
-        <w:rPr>
-          <w:lang w:val="en-GB"/>
-        </w:rPr>
-        <w:t>resultaat</w:t>
-      </w:r>
-      <w:proofErr w:type="spellEnd"/>
-      <w:r>
-        <w:rPr>
-          <w:lang w:val="en-GB"/>
-        </w:rPr>
-        <w:t xml:space="preserve"> &gt;= 5.5</w:t>
-      </w:r>
-    </w:p>
-    <w:p>
-      <w:pPr>
-        <w:rPr>
-          <w:lang w:val="en-GB"/>
-        </w:rPr>
-      </w:pPr>
-      <w:r>
-        <w:rPr>
-          <w:lang w:val="en-GB"/>
-        </w:rPr>
-        <w:t xml:space="preserve">GROUP BY </w:t>
-      </w:r>
-      <w:proofErr w:type="spellStart"/>
-      <w:r>
-        <w:rPr>
-          <w:lang w:val="en-GB"/>
-        </w:rPr>
-        <w:t>studentnr</w:t>
-      </w:r>
-      <w:proofErr w:type="spellEnd"/>
-      <w:r>
-        <w:rPr>
-          <w:lang w:val="en-GB"/>
+          <w:lang w:val="nl-NL"/>
+        </w:rPr>
+        <w:t>vakcode</w:t>
+      </w:r>
+      <w:proofErr w:type="spellEnd"/>
+      <w:r>
+        <w:rPr>
+          <w:lang w:val="nl-NL"/>
         </w:rPr>
         <w:t xml:space="preserve">, </w:t>
       </w:r>
       <w:proofErr w:type="spellStart"/>
       <w:r>
         <w:rPr>
-          <w:lang w:val="en-GB"/>
-        </w:rPr>
-        <w:t>vooropl</w:t>
-      </w:r>
-      <w:proofErr w:type="spellEnd"/>
-    </w:p>
-    <w:p>
-      <w:pPr>
-        <w:rPr>
-          <w:lang w:val="en-GB"/>
-        </w:rPr>
-      </w:pPr>
-      <w:r>
-        <w:rPr>
-          <w:lang w:val="en-GB"/>
-        </w:rPr>
-        <w:t>HAVING COUNT(</w:t>
-      </w:r>
-      <w:proofErr w:type="spellStart"/>
-      <w:r>
-        <w:rPr>
-          <w:lang w:val="en-GB"/>
-        </w:rPr>
-        <w:t>vakcode</w:t>
-      </w:r>
-      <w:proofErr w:type="spellEnd"/>
-      <w:r>
-        <w:rPr>
-          <w:lang w:val="en-GB"/>
-        </w:rPr>
-        <w:t>) &gt;= 3</w:t>
-      </w:r>
-    </w:p>
-    <w:p>
-      <w:pPr>
-        <w:rPr>
-          <w:lang w:val="en-GB"/>
-        </w:rPr>
-      </w:pPr>
-    </w:p>
-    <w:p>
-      <w:pPr>
-        <w:rPr>
-          <w:lang w:val="en-GB"/>
-        </w:rPr>
-      </w:pPr>
-      <w:proofErr w:type="spellStart"/>
-      <w:r>
-        <w:rPr>
-          <w:lang w:val="en-GB"/>
-        </w:rPr>
-        <w:t>Vraag</w:t>
-      </w:r>
-      <w:proofErr w:type="spellEnd"/>
-      <w:r>
-        <w:rPr>
-          <w:lang w:val="en-GB"/>
-        </w:rPr>
-        <w:t xml:space="preserve"> 6:</w:t>
-      </w:r>
-    </w:p>
-    <w:p>
-      <w:pPr>
-        <w:rPr>
-          <w:lang w:val="en-GB"/>
-        </w:rPr>
-      </w:pPr>
-      <w:r>
-        <w:rPr>
-          <w:lang w:val="en-GB"/>
-        </w:rPr>
-        <w:t xml:space="preserve">select </w:t>
-      </w:r>
-      <w:proofErr w:type="spellStart"/>
-      <w:r>
-        <w:rPr>
-          <w:lang w:val="en-GB"/>
-        </w:rPr>
-        <w:t>studentnr</w:t>
-      </w:r>
-      <w:proofErr w:type="spellEnd"/>
-    </w:p>
-    <w:p>
-      <w:pPr>
-        <w:rPr>
-          <w:lang w:val="en-GB"/>
-        </w:rPr>
-      </w:pPr>
-      <w:r>
-        <w:rPr>
-          <w:lang w:val="en-GB"/>
-        </w:rPr>
-        <w:t>from [</w:t>
-      </w:r>
-      <w:proofErr w:type="spellStart"/>
-      <w:r>
-        <w:rPr>
-          <w:lang w:val="en-GB"/>
-        </w:rPr>
-        <w:t>beoordeling</w:t>
-      </w:r>
-      <w:proofErr w:type="spellEnd"/>
-      <w:r>
-        <w:rPr>
-          <w:lang w:val="en-GB"/>
-        </w:rPr>
-        <w:t>]</w:t>
-      </w:r>
-    </w:p>
-    <w:p>
-      <w:pPr>
-        <w:rPr>
-          <w:lang w:val="en-GB"/>
-        </w:rPr>
-      </w:pPr>
-      <w:r>
-        <w:rPr>
-          <w:lang w:val="en-GB"/>
-        </w:rPr>
-        <w:t xml:space="preserve">where </w:t>
-      </w:r>
-      <w:proofErr w:type="spellStart"/>
-      <w:r>
-        <w:rPr>
-          <w:lang w:val="en-GB"/>
-        </w:rPr>
-        <w:t>vakcode</w:t>
-      </w:r>
-      <w:proofErr w:type="spellEnd"/>
-      <w:r>
-        <w:rPr>
-          <w:lang w:val="en-GB"/>
-        </w:rPr>
-        <w:t xml:space="preserve"> = 'DBS21' and </w:t>
-      </w:r>
-      <w:proofErr w:type="spellStart"/>
-      <w:r>
-        <w:rPr>
-          <w:lang w:val="en-GB"/>
-        </w:rPr>
-        <w:t>resultaat</w:t>
-      </w:r>
-      <w:proofErr w:type="spellEnd"/>
-      <w:r>
-        <w:rPr>
-          <w:lang w:val="en-GB"/>
-        </w:rPr>
-        <w:t xml:space="preserve"> is not null</w:t>
-      </w:r>
-    </w:p>
-    <w:p>
-      <w:pPr>
-        <w:rPr>
-          <w:lang w:val="en-GB"/>
-        </w:rPr>
-      </w:pPr>
-      <w:r>
-        <w:rPr>
-          <w:lang w:val="en-GB"/>
-        </w:rPr>
-        <w:t xml:space="preserve">group by </w:t>
-      </w:r>
-      <w:proofErr w:type="spellStart"/>
-      <w:r>
-        <w:rPr>
-          <w:lang w:val="en-GB"/>
-        </w:rPr>
-        <w:t>studentnr</w:t>
-      </w:r>
-      <w:proofErr w:type="spellEnd"/>
-    </w:p>
-    <w:p>
-      <w:pPr>
-        <w:rPr>
-          <w:lang w:val="en-GB"/>
-        </w:rPr>
-      </w:pPr>
-      <w:r>
-        <w:rPr>
-          <w:lang w:val="en-GB"/>
-        </w:rPr>
-        <w:t>having count(</w:t>
-      </w:r>
-      <w:proofErr w:type="spellStart"/>
-      <w:r>
-        <w:rPr>
-          <w:lang w:val="en-GB"/>
-        </w:rPr>
-        <w:t>vakcode</w:t>
-      </w:r>
-      <w:proofErr w:type="spellEnd"/>
-      <w:r>
-        <w:rPr>
-          <w:lang w:val="en-GB"/>
-        </w:rPr>
-        <w:t>) &gt; 2</w:t>
-      </w:r>
-    </w:p>
-    <w:p>
-      <w:pPr>
-        <w:rPr>
-          <w:lang w:val="en-GB"/>
-        </w:rPr>
-      </w:pPr>
-    </w:p>
-    <w:p>
-      <w:pPr>
-        <w:rPr>
-          <w:lang w:val="nl-NL"/>
-        </w:rPr>
-      </w:pPr>
-      <w:r>
-        <w:rPr>
-          <w:lang w:val="nl-NL"/>
-        </w:rPr>
-        <w:t>Vraag 7:</w:t>
-      </w:r>
-    </w:p>
-    <w:p>
-      <w:pPr>
-        <w:rPr>
-          <w:lang w:val="nl-NL"/>
-        </w:rPr>
-      </w:pPr>
-    </w:p>
-    <w:p>
-      <w:pPr>
-        <w:rPr>
-          <w:lang w:val="nl-NL"/>
-        </w:rPr>
-      </w:pPr>
-      <w:r>
-        <w:rPr>
-          <w:lang w:val="nl-NL"/>
-        </w:rPr>
-        <w:t>Vraag 8:</w:t>
-      </w:r>
-    </w:p>
-    <w:p>
-      <w:pPr>
-        <w:rPr>
-          <w:lang w:val="nl-NL"/>
-        </w:rPr>
-      </w:pPr>
-    </w:p>
-    <w:p>
-      <w:pPr>
-        <w:rPr>
-          <w:lang w:val="nl-NL"/>
-        </w:rPr>
-      </w:pPr>
-      <w:r>
-        <w:rPr>
-          <w:lang w:val="nl-NL"/>
-        </w:rPr>
-        <w:t>Vraag 9:</w:t>
-      </w:r>
-    </w:p>
-    <w:p>
-      <w:pPr>
-        <w:rPr>
-          <w:lang w:val="nl-NL"/>
-        </w:rPr>
-      </w:pPr>
-      <w:proofErr w:type="gramStart"/>
-      <w:r>
-        <w:rPr>
-          <w:lang w:val="nl-NL"/>
-        </w:rPr>
-        <w:t>select</w:t>
-      </w:r>
-      <w:proofErr w:type="gramEnd"/>
-      <w:r>
-        <w:rPr>
-          <w:lang w:val="nl-NL"/>
-        </w:rPr>
-        <w:t xml:space="preserve"> </w:t>
-      </w:r>
-      <w:proofErr w:type="spellStart"/>
-      <w:r>
-        <w:rPr>
-          <w:lang w:val="nl-NL"/>
-        </w:rPr>
-        <w:t>vooropl</w:t>
-      </w:r>
-      <w:proofErr w:type="spellEnd"/>
-      <w:r>
-        <w:rPr>
-          <w:lang w:val="nl-NL"/>
-        </w:rPr>
-        <w:t xml:space="preserve">, </w:t>
-      </w:r>
-      <w:proofErr w:type="spellStart"/>
-      <w:r>
-        <w:rPr>
-          <w:lang w:val="nl-NL"/>
-        </w:rPr>
-        <w:t>vakcode</w:t>
-      </w:r>
-      <w:proofErr w:type="spellEnd"/>
-      <w:r>
-        <w:rPr>
-          <w:lang w:val="nl-NL"/>
-        </w:rPr>
-        <w:t xml:space="preserve">, </w:t>
-      </w:r>
-      <w:proofErr w:type="spellStart"/>
-      <w:r>
-        <w:rPr>
           <w:lang w:val="nl-NL"/>
         </w:rPr>
         <w:t>count</w:t>
@@ -1075,28 +1119,22 @@
     <w:p>
       <w:pPr>
         <w:rPr>
-          <w:lang w:val="en-GB"/>
-        </w:rPr>
-      </w:pPr>
-      <w:r>
-        <w:rPr>
-          <w:lang w:val="en-GB"/>
-        </w:rPr>
-        <w:t>from [</w:t>
-      </w:r>
-      <w:proofErr w:type="spellStart"/>
-      <w:r>
-        <w:rPr>
-          <w:lang w:val="en-GB"/>
-        </w:rPr>
-        <w:t>beoordeling</w:t>
-      </w:r>
-      <w:proofErr w:type="spellEnd"/>
-      <w:r>
-        <w:rPr>
-          <w:lang w:val="en-GB"/>
-        </w:rPr>
-        <w:t>]</w:t>
+          <w:lang w:val="nl-NL"/>
+        </w:rPr>
+      </w:pPr>
+      <w:proofErr w:type="gramStart"/>
+      <w:r>
+        <w:rPr>
+          <w:lang w:val="nl-NL"/>
+        </w:rPr>
+        <w:t>from</w:t>
+      </w:r>
+      <w:proofErr w:type="gramEnd"/>
+      <w:r>
+        <w:rPr>
+          <w:lang w:val="nl-NL"/>
+        </w:rPr>
+        <w:t xml:space="preserve"> [beoordeling]</w:t>
       </w:r>
     </w:p>
     <w:p>
@@ -1687,80 +1725,94 @@
     <w:p>
       <w:pPr>
         <w:rPr>
-          <w:lang w:val="nl-NL"/>
+          <w:lang w:val="en-GB"/>
         </w:rPr>
       </w:pPr>
       <w:r>
         <w:tab/>
       </w:r>
-      <w:proofErr w:type="gramStart"/>
-      <w:r>
-        <w:rPr>
-          <w:lang w:val="nl-NL"/>
-        </w:rPr>
-        <w:t>where</w:t>
-      </w:r>
-      <w:proofErr w:type="gramEnd"/>
-      <w:r>
-        <w:rPr>
-          <w:lang w:val="nl-NL"/>
-        </w:rPr>
-        <w:t xml:space="preserve"> </w:t>
-      </w:r>
-      <w:proofErr w:type="spellStart"/>
-      <w:r>
-        <w:rPr>
-          <w:lang w:val="nl-NL"/>
+      <w:r>
+        <w:rPr>
+          <w:lang w:val="en-GB"/>
+        </w:rPr>
+        <w:t xml:space="preserve">where </w:t>
+      </w:r>
+      <w:proofErr w:type="spellStart"/>
+      <w:r>
+        <w:rPr>
+          <w:lang w:val="en-GB"/>
         </w:rPr>
         <w:t>regnr</w:t>
       </w:r>
       <w:proofErr w:type="spellEnd"/>
       <w:r>
         <w:rPr>
-          <w:lang w:val="nl-NL"/>
-        </w:rPr>
-        <w:t xml:space="preserve"> = '161' )</w:t>
-      </w:r>
-    </w:p>
-    <w:p>
-      <w:pPr>
-        <w:rPr>
-          <w:lang w:val="nl-NL"/>
-        </w:rPr>
-      </w:pPr>
-    </w:p>
-    <w:p>
-      <w:pPr>
-        <w:rPr>
-          <w:lang w:val="nl-NL"/>
-        </w:rPr>
-      </w:pPr>
-      <w:r>
-        <w:rPr>
-          <w:lang w:val="nl-NL"/>
-        </w:rPr>
-        <w:t>Vraag 4:</w:t>
-      </w:r>
-    </w:p>
-    <w:p>
-      <w:pPr>
-        <w:rPr>
-          <w:lang w:val="nl-NL"/>
-        </w:rPr>
-      </w:pPr>
-      <w:proofErr w:type="gramStart"/>
-      <w:r>
-        <w:rPr>
-          <w:lang w:val="nl-NL"/>
-        </w:rPr>
-        <w:t>select</w:t>
-      </w:r>
-      <w:proofErr w:type="gramEnd"/>
-      <w:r>
-        <w:rPr>
-          <w:lang w:val="nl-NL"/>
-        </w:rPr>
-        <w:t xml:space="preserve"> titel, genre</w:t>
+          <w:lang w:val="en-GB"/>
+        </w:rPr>
+        <w:t xml:space="preserve"> = '161</w:t>
+      </w:r>
+      <w:proofErr w:type="gramStart"/>
+      <w:r>
+        <w:rPr>
+          <w:lang w:val="en-GB"/>
+        </w:rPr>
+        <w:t>' )</w:t>
+      </w:r>
+      <w:proofErr w:type="gramEnd"/>
+    </w:p>
+    <w:p>
+      <w:pPr>
+        <w:rPr>
+          <w:lang w:val="en-GB"/>
+        </w:rPr>
+      </w:pPr>
+    </w:p>
+    <w:p>
+      <w:pPr>
+        <w:rPr>
+          <w:lang w:val="en-GB"/>
+        </w:rPr>
+      </w:pPr>
+      <w:proofErr w:type="spellStart"/>
+      <w:r>
+        <w:rPr>
+          <w:lang w:val="en-GB"/>
+        </w:rPr>
+        <w:t>Vraag</w:t>
+      </w:r>
+      <w:proofErr w:type="spellEnd"/>
+      <w:r>
+        <w:rPr>
+          <w:lang w:val="en-GB"/>
+        </w:rPr>
+        <w:t xml:space="preserve"> 4:</w:t>
+      </w:r>
+    </w:p>
+    <w:p>
+      <w:pPr>
+        <w:rPr>
+          <w:lang w:val="en-GB"/>
+        </w:rPr>
+      </w:pPr>
+      <w:r>
+        <w:rPr>
+          <w:lang w:val="en-GB"/>
+        </w:rPr>
+        <w:t xml:space="preserve">select </w:t>
+      </w:r>
+      <w:proofErr w:type="spellStart"/>
+      <w:r>
+        <w:rPr>
+          <w:lang w:val="en-GB"/>
+        </w:rPr>
+        <w:t>titel</w:t>
+      </w:r>
+      <w:proofErr w:type="spellEnd"/>
+      <w:r>
+        <w:rPr>
+          <w:lang w:val="en-GB"/>
+        </w:rPr>
+        <w:t>, genre</w:t>
       </w:r>
     </w:p>
     <w:p>
@@ -1971,13 +2023,16 @@
       </w:pPr>
     </w:p>
     <w:p>
-      <w:proofErr w:type="spellStart"/>
-      <w:r>
-        <w:t>Vraag</w:t>
-      </w:r>
-      <w:proofErr w:type="spellEnd"/>
-      <w:r>
-        <w:t xml:space="preserve"> 7:</w:t>
+      <w:pPr>
+        <w:rPr>
+          <w:lang w:val="nl-NL"/>
+        </w:rPr>
+      </w:pPr>
+      <w:r>
+        <w:rPr>
+          <w:lang w:val="nl-NL"/>
+        </w:rPr>
+        <w:t>Vraag 7:</w:t>
       </w:r>
     </w:p>
     <w:p>
@@ -2302,43 +2357,111 @@
     <w:p>
       <w:pPr>
         <w:rPr>
-          <w:lang w:val="nl-NL"/>
-        </w:rPr>
-      </w:pPr>
-      <w:proofErr w:type="gramStart"/>
-      <w:r>
-        <w:rPr>
-          <w:lang w:val="nl-NL"/>
-        </w:rPr>
-        <w:t>select</w:t>
-      </w:r>
-      <w:proofErr w:type="gramEnd"/>
-      <w:r>
-        <w:rPr>
-          <w:lang w:val="nl-NL"/>
-        </w:rPr>
-        <w:t xml:space="preserve"> titel, genre</w:t>
-      </w:r>
-    </w:p>
-    <w:p>
-      <w:pPr>
-        <w:rPr>
-          <w:lang w:val="nl-NL"/>
-        </w:rPr>
-      </w:pPr>
-      <w:proofErr w:type="gramStart"/>
-      <w:r>
-        <w:rPr>
-          <w:lang w:val="nl-NL"/>
-        </w:rPr>
-        <w:t>from</w:t>
-      </w:r>
-      <w:proofErr w:type="gramEnd"/>
-      <w:r>
-        <w:rPr>
-          <w:lang w:val="nl-NL"/>
-        </w:rPr>
-        <w:t xml:space="preserve"> [film]</w:t>
+          <w:lang w:val="en-GB"/>
+        </w:rPr>
+      </w:pPr>
+      <w:r>
+        <w:rPr>
+          <w:lang w:val="en-GB"/>
+        </w:rPr>
+        <w:t xml:space="preserve">select </w:t>
+      </w:r>
+      <w:proofErr w:type="spellStart"/>
+      <w:r>
+        <w:rPr>
+          <w:lang w:val="en-GB"/>
+        </w:rPr>
+        <w:t>titel</w:t>
+      </w:r>
+      <w:proofErr w:type="spellEnd"/>
+      <w:r>
+        <w:rPr>
+          <w:lang w:val="en-GB"/>
+        </w:rPr>
+        <w:t>, genre</w:t>
+      </w:r>
+    </w:p>
+    <w:p>
+      <w:pPr>
+        <w:rPr>
+          <w:lang w:val="en-GB"/>
+        </w:rPr>
+      </w:pPr>
+      <w:r>
+        <w:rPr>
+          <w:lang w:val="en-GB"/>
+        </w:rPr>
+        <w:t>from [film]</w:t>
+      </w:r>
+    </w:p>
+    <w:p>
+      <w:pPr>
+        <w:rPr>
+          <w:lang w:val="en-GB"/>
+        </w:rPr>
+      </w:pPr>
+      <w:r>
+        <w:rPr>
+          <w:lang w:val="en-GB"/>
+        </w:rPr>
+        <w:t xml:space="preserve">where </w:t>
+      </w:r>
+      <w:proofErr w:type="spellStart"/>
+      <w:r>
+        <w:rPr>
+          <w:lang w:val="en-GB"/>
+        </w:rPr>
+        <w:t>speelduur</w:t>
+      </w:r>
+      <w:proofErr w:type="spellEnd"/>
+      <w:r>
+        <w:rPr>
+          <w:lang w:val="en-GB"/>
+        </w:rPr>
+        <w:t xml:space="preserve"> between 80 and 100</w:t>
+      </w:r>
+    </w:p>
+    <w:p>
+      <w:pPr>
+        <w:rPr>
+          <w:lang w:val="en-GB"/>
+        </w:rPr>
+      </w:pPr>
+    </w:p>
+    <w:p>
+      <w:pPr>
+        <w:rPr>
+          <w:lang w:val="en-GB"/>
+        </w:rPr>
+      </w:pPr>
+      <w:proofErr w:type="spellStart"/>
+      <w:r>
+        <w:rPr>
+          <w:lang w:val="en-GB"/>
+        </w:rPr>
+        <w:t>Vraag</w:t>
+      </w:r>
+      <w:proofErr w:type="spellEnd"/>
+      <w:r>
+        <w:rPr>
+          <w:lang w:val="en-GB"/>
+        </w:rPr>
+        <w:t xml:space="preserve"> 12:</w:t>
+      </w:r>
+    </w:p>
+    <w:p>
+      <w:r>
+        <w:t xml:space="preserve">select </w:t>
+      </w:r>
+      <w:proofErr w:type="spellStart"/>
+      <w:r>
+        <w:t>titel</w:t>
+      </w:r>
+      <w:proofErr w:type="spellEnd"/>
+    </w:p>
+    <w:p>
+      <w:r>
+        <w:t>from [film]</w:t>
       </w:r>
     </w:p>
     <w:p>
@@ -2359,80 +2482,35 @@
         <w:rPr>
           <w:lang w:val="nl-NL"/>
         </w:rPr>
-        <w:t xml:space="preserve"> speelduur </w:t>
-      </w:r>
-      <w:proofErr w:type="spellStart"/>
-      <w:r>
-        <w:rPr>
-          <w:lang w:val="nl-NL"/>
-        </w:rPr>
-        <w:t>between</w:t>
-      </w:r>
-      <w:proofErr w:type="spellEnd"/>
-      <w:r>
-        <w:rPr>
-          <w:lang w:val="nl-NL"/>
-        </w:rPr>
-        <w:t xml:space="preserve"> 80 and 100</w:t>
-      </w:r>
-    </w:p>
-    <w:p>
-      <w:pPr>
-        <w:rPr>
-          <w:lang w:val="nl-NL"/>
-        </w:rPr>
-      </w:pPr>
-    </w:p>
-    <w:p>
-      <w:pPr>
-        <w:rPr>
-          <w:lang w:val="nl-NL"/>
-        </w:rPr>
-      </w:pPr>
-      <w:r>
-        <w:rPr>
-          <w:lang w:val="nl-NL"/>
-        </w:rPr>
-        <w:t>Vraag 12:</w:t>
-      </w:r>
-    </w:p>
-    <w:p>
-      <w:r>
-        <w:t xml:space="preserve">select </w:t>
-      </w:r>
-      <w:proofErr w:type="spellStart"/>
-      <w:r>
-        <w:t>titel</w:t>
-      </w:r>
-      <w:proofErr w:type="spellEnd"/>
-    </w:p>
-    <w:p>
-      <w:r>
-        <w:t>from [film]</w:t>
-      </w:r>
-    </w:p>
-    <w:p>
-      <w:r>
-        <w:t xml:space="preserve">where </w:t>
-      </w:r>
-      <w:proofErr w:type="spellStart"/>
-      <w:r>
-        <w:t>kleursoort</w:t>
-      </w:r>
-      <w:proofErr w:type="spellEnd"/>
-      <w:r>
-        <w:t xml:space="preserve"> is null</w:t>
-      </w:r>
-    </w:p>
-    <w:p/>
-    <w:p>
-      <w:proofErr w:type="spellStart"/>
-      <w:r>
-        <w:t>Vraag</w:t>
-      </w:r>
-      <w:proofErr w:type="spellEnd"/>
-      <w:r>
-        <w:t xml:space="preserve"> 13:</w:t>
+        <w:t xml:space="preserve"> kleursoort is </w:t>
+      </w:r>
+      <w:proofErr w:type="spellStart"/>
+      <w:r>
+        <w:rPr>
+          <w:lang w:val="nl-NL"/>
+        </w:rPr>
+        <w:t>null</w:t>
+      </w:r>
+      <w:proofErr w:type="spellEnd"/>
+    </w:p>
+    <w:p>
+      <w:pPr>
+        <w:rPr>
+          <w:lang w:val="nl-NL"/>
+        </w:rPr>
+      </w:pPr>
+    </w:p>
+    <w:p>
+      <w:pPr>
+        <w:rPr>
+          <w:lang w:val="nl-NL"/>
+        </w:rPr>
+      </w:pPr>
+      <w:r>
+        <w:rPr>
+          <w:lang w:val="nl-NL"/>
+        </w:rPr>
+        <w:t>Vraag 13:</w:t>
       </w:r>
     </w:p>
     <w:p>
@@ -3850,12 +3928,88 @@
       </w:r>
     </w:p>
     <w:p>
+      <w:pPr>
+        <w:rPr>
+          <w:lang w:val="nl-NL"/>
+        </w:rPr>
+      </w:pPr>
+      <w:proofErr w:type="gramStart"/>
+      <w:r>
+        <w:rPr>
+          <w:lang w:val="nl-NL"/>
+        </w:rPr>
+        <w:t>from</w:t>
+      </w:r>
+      <w:proofErr w:type="gramEnd"/>
+      <w:r>
+        <w:rPr>
+          <w:lang w:val="nl-NL"/>
+        </w:rPr>
+        <w:t xml:space="preserve"> [film]</w:t>
+      </w:r>
+    </w:p>
+    <w:p>
+      <w:pPr>
+        <w:rPr>
+          <w:lang w:val="nl-NL"/>
+        </w:rPr>
+      </w:pPr>
+      <w:proofErr w:type="gramStart"/>
+      <w:r>
+        <w:rPr>
+          <w:lang w:val="nl-NL"/>
+        </w:rPr>
+        <w:t>where</w:t>
+      </w:r>
+      <w:proofErr w:type="gramEnd"/>
+      <w:r>
+        <w:rPr>
+          <w:lang w:val="nl-NL"/>
+        </w:rPr>
+        <w:t xml:space="preserve"> genre = 'Tekenfilm' and speelduur in (</w:t>
+      </w:r>
+    </w:p>
+    <w:p>
+      <w:pPr>
+        <w:rPr>
+          <w:lang w:val="nl-NL"/>
+        </w:rPr>
+      </w:pPr>
+      <w:r>
+        <w:rPr>
+          <w:lang w:val="nl-NL"/>
+        </w:rPr>
+        <w:tab/>
+      </w:r>
+      <w:proofErr w:type="gramStart"/>
+      <w:r>
+        <w:rPr>
+          <w:lang w:val="nl-NL"/>
+        </w:rPr>
+        <w:t>select</w:t>
+      </w:r>
+      <w:proofErr w:type="gramEnd"/>
+      <w:r>
+        <w:rPr>
+          <w:lang w:val="nl-NL"/>
+        </w:rPr>
+        <w:t xml:space="preserve"> max(speelduur)</w:t>
+      </w:r>
+    </w:p>
+    <w:p>
+      <w:r>
+        <w:rPr>
+          <w:lang w:val="nl-NL"/>
+        </w:rPr>
+        <w:tab/>
+      </w:r>
       <w:r>
         <w:t>from [film]</w:t>
       </w:r>
     </w:p>
     <w:p>
       <w:r>
+        <w:tab/>
         <w:t>where genre = '</w:t>
       </w:r>
       <w:proofErr w:type="spellStart"/>
@@ -3863,65 +4017,736 @@
         <w:t>Tekenfilm</w:t>
       </w:r>
       <w:proofErr w:type="spellEnd"/>
-      <w:r>
-        <w:t xml:space="preserve">' and </w:t>
-      </w:r>
-      <w:proofErr w:type="spellStart"/>
-      <w:r>
+      <w:proofErr w:type="gramStart"/>
+      <w:r>
+        <w:t>' )</w:t>
+      </w:r>
+      <w:proofErr w:type="gramEnd"/>
+    </w:p>
+    <w:p>
+      <w:r>
+        <w:t xml:space="preserve">group by </w:t>
+      </w:r>
+      <w:proofErr w:type="spellStart"/>
+      <w:r>
+        <w:t>titel</w:t>
+      </w:r>
+      <w:proofErr w:type="spellEnd"/>
+    </w:p>
+    <w:p/>
+    <w:p>
+      <w:pPr>
+        <w:rPr>
+          <w:lang w:val="en-GB"/>
+        </w:rPr>
+      </w:pPr>
+      <w:proofErr w:type="spellStart"/>
+      <w:r>
+        <w:rPr>
+          <w:lang w:val="en-GB"/>
+        </w:rPr>
+        <w:t>Vraag</w:t>
+      </w:r>
+      <w:proofErr w:type="spellEnd"/>
+      <w:r>
+        <w:rPr>
+          <w:lang w:val="en-GB"/>
+        </w:rPr>
+        <w:t xml:space="preserve"> 6:</w:t>
+      </w:r>
+    </w:p>
+    <w:p>
+      <w:pPr>
+        <w:rPr>
+          <w:lang w:val="en-GB"/>
+        </w:rPr>
+      </w:pPr>
+      <w:r>
+        <w:rPr>
+          <w:lang w:val="en-GB"/>
+        </w:rPr>
+        <w:t xml:space="preserve">select </w:t>
+      </w:r>
+      <w:proofErr w:type="spellStart"/>
+      <w:r>
+        <w:rPr>
+          <w:lang w:val="en-GB"/>
+        </w:rPr>
+        <w:t>titel</w:t>
+      </w:r>
+      <w:proofErr w:type="spellEnd"/>
+    </w:p>
+    <w:p>
+      <w:pPr>
+        <w:rPr>
+          <w:lang w:val="en-GB"/>
+        </w:rPr>
+      </w:pPr>
+      <w:r>
+        <w:rPr>
+          <w:lang w:val="en-GB"/>
+        </w:rPr>
+        <w:t>from [film]</w:t>
+      </w:r>
+    </w:p>
+    <w:p>
+      <w:pPr>
+        <w:rPr>
+          <w:lang w:val="nl-NL"/>
+        </w:rPr>
+      </w:pPr>
+      <w:proofErr w:type="gramStart"/>
+      <w:r>
+        <w:rPr>
+          <w:lang w:val="nl-NL"/>
+        </w:rPr>
+        <w:t>where</w:t>
+      </w:r>
+      <w:proofErr w:type="gramEnd"/>
+      <w:r>
+        <w:rPr>
+          <w:lang w:val="nl-NL"/>
+        </w:rPr>
+        <w:t xml:space="preserve"> uitgiftejaar &lt; 1940 and speelduur in (</w:t>
+      </w:r>
+    </w:p>
+    <w:p>
+      <w:pPr>
+        <w:rPr>
+          <w:lang w:val="en-GB"/>
+        </w:rPr>
+      </w:pPr>
+      <w:r>
+        <w:rPr>
+          <w:lang w:val="nl-NL"/>
+        </w:rPr>
+        <w:tab/>
+      </w:r>
+      <w:r>
+        <w:rPr>
+          <w:lang w:val="en-GB"/>
+        </w:rPr>
+        <w:t xml:space="preserve">select </w:t>
+      </w:r>
+      <w:proofErr w:type="spellStart"/>
+      <w:r>
+        <w:rPr>
+          <w:lang w:val="en-GB"/>
+        </w:rPr>
         <w:t>speelduur</w:t>
       </w:r>
       <w:proofErr w:type="spellEnd"/>
       <w:r>
-        <w:t xml:space="preserve"> in (</w:t>
-      </w:r>
-    </w:p>
-    <w:p>
-      <w:r>
-        <w:tab/>
-        <w:t>select max(</w:t>
-      </w:r>
-      <w:proofErr w:type="spellStart"/>
-      <w:r>
-        <w:t>speelduur</w:t>
-      </w:r>
-      <w:proofErr w:type="spellEnd"/>
-      <w:r>
-        <w:t>)</w:t>
-      </w:r>
-    </w:p>
-    <w:p>
-      <w:r>
+        <w:rPr>
+          <w:lang w:val="en-GB"/>
+        </w:rPr>
+        <w:t xml:space="preserve"> </w:t>
+      </w:r>
+    </w:p>
+    <w:p>
+      <w:pPr>
+        <w:rPr>
+          <w:lang w:val="en-GB"/>
+        </w:rPr>
+      </w:pPr>
+      <w:r>
+        <w:rPr>
+          <w:lang w:val="en-GB"/>
+        </w:rPr>
         <w:tab/>
         <w:t>from [film]</w:t>
       </w:r>
     </w:p>
     <w:p>
-      <w:r>
+      <w:pPr>
+        <w:rPr>
+          <w:lang w:val="en-GB"/>
+        </w:rPr>
+      </w:pPr>
+      <w:r>
+        <w:rPr>
+          <w:lang w:val="en-GB"/>
+        </w:rPr>
         <w:tab/>
-        <w:t>where genre = '</w:t>
-      </w:r>
-      <w:proofErr w:type="spellStart"/>
-      <w:r>
-        <w:t>Tekenfilm</w:t>
-      </w:r>
-      <w:proofErr w:type="spellEnd"/>
-      <w:proofErr w:type="gramStart"/>
-      <w:r>
-        <w:t>' )</w:t>
-      </w:r>
-      <w:proofErr w:type="gramEnd"/>
-    </w:p>
-    <w:p>
-      <w:r>
-        <w:t xml:space="preserve">group by </w:t>
-      </w:r>
-      <w:proofErr w:type="spellStart"/>
-      <w:r>
+        <w:t>where genre = 'Western' and (</w:t>
+      </w:r>
+      <w:proofErr w:type="spellStart"/>
+      <w:r>
+        <w:rPr>
+          <w:lang w:val="en-GB"/>
+        </w:rPr>
+        <w:t>uitgiftejaar</w:t>
+      </w:r>
+      <w:proofErr w:type="spellEnd"/>
+      <w:r>
+        <w:rPr>
+          <w:lang w:val="en-GB"/>
+        </w:rPr>
+        <w:t xml:space="preserve"> between 1950 and 1960) </w:t>
+      </w:r>
+    </w:p>
+    <w:p>
+      <w:pPr>
+        <w:rPr>
+          <w:lang w:val="nl-NL"/>
+        </w:rPr>
+      </w:pPr>
+      <w:r>
+        <w:rPr>
+          <w:lang w:val="nl-NL"/>
+        </w:rPr>
+        <w:t>)</w:t>
+      </w:r>
+    </w:p>
+    <w:p>
+      <w:pPr>
+        <w:rPr>
+          <w:lang w:val="nl-NL"/>
+        </w:rPr>
+      </w:pPr>
+    </w:p>
+    <w:p>
+      <w:pPr>
+        <w:rPr>
+          <w:lang w:val="nl-NL"/>
+        </w:rPr>
+      </w:pPr>
+      <w:r>
+        <w:rPr>
+          <w:lang w:val="nl-NL"/>
+        </w:rPr>
+        <w:t>Vraag 7:</w:t>
+      </w:r>
+    </w:p>
+    <w:p>
+      <w:pPr>
+        <w:rPr>
+          <w:lang w:val="nl-NL"/>
+        </w:rPr>
+      </w:pPr>
+      <w:proofErr w:type="gramStart"/>
+      <w:r>
+        <w:rPr>
+          <w:lang w:val="nl-NL"/>
+        </w:rPr>
+        <w:t>select</w:t>
+      </w:r>
+      <w:proofErr w:type="gramEnd"/>
+      <w:r>
+        <w:rPr>
+          <w:lang w:val="nl-NL"/>
+        </w:rPr>
+        <w:t xml:space="preserve"> naam, </w:t>
+      </w:r>
+      <w:proofErr w:type="spellStart"/>
+      <w:r>
+        <w:rPr>
+          <w:lang w:val="nl-NL"/>
+        </w:rPr>
+        <w:t>lid_sinds</w:t>
+      </w:r>
+      <w:proofErr w:type="spellEnd"/>
+    </w:p>
+    <w:p>
+      <w:pPr>
+        <w:rPr>
+          <w:lang w:val="nl-NL"/>
+        </w:rPr>
+      </w:pPr>
+      <w:proofErr w:type="gramStart"/>
+      <w:r>
+        <w:rPr>
+          <w:lang w:val="nl-NL"/>
+        </w:rPr>
+        <w:t>from</w:t>
+      </w:r>
+      <w:proofErr w:type="gramEnd"/>
+      <w:r>
+        <w:rPr>
+          <w:lang w:val="nl-NL"/>
+        </w:rPr>
+        <w:t xml:space="preserve"> [lid]</w:t>
+      </w:r>
+    </w:p>
+    <w:p>
+      <w:pPr>
+        <w:rPr>
+          <w:lang w:val="nl-NL"/>
+        </w:rPr>
+      </w:pPr>
+      <w:proofErr w:type="gramStart"/>
+      <w:r>
+        <w:rPr>
+          <w:lang w:val="nl-NL"/>
+        </w:rPr>
+        <w:t>where</w:t>
+      </w:r>
+      <w:proofErr w:type="gramEnd"/>
+      <w:r>
+        <w:rPr>
+          <w:lang w:val="nl-NL"/>
+        </w:rPr>
+        <w:t xml:space="preserve"> </w:t>
+      </w:r>
+      <w:proofErr w:type="spellStart"/>
+      <w:r>
+        <w:rPr>
+          <w:lang w:val="nl-NL"/>
+        </w:rPr>
+        <w:t>lid_sinds</w:t>
+      </w:r>
+      <w:proofErr w:type="spellEnd"/>
+      <w:r>
+        <w:rPr>
+          <w:lang w:val="nl-NL"/>
+        </w:rPr>
+        <w:t xml:space="preserve"> in (</w:t>
+      </w:r>
+    </w:p>
+    <w:p>
+      <w:pPr>
+        <w:rPr>
+          <w:lang w:val="nl-NL"/>
+        </w:rPr>
+      </w:pPr>
+      <w:r>
+        <w:rPr>
+          <w:lang w:val="nl-NL"/>
+        </w:rPr>
+        <w:tab/>
+      </w:r>
+      <w:proofErr w:type="gramStart"/>
+      <w:r>
+        <w:rPr>
+          <w:lang w:val="nl-NL"/>
+        </w:rPr>
+        <w:t>select</w:t>
+      </w:r>
+      <w:proofErr w:type="gramEnd"/>
+      <w:r>
+        <w:rPr>
+          <w:lang w:val="nl-NL"/>
+        </w:rPr>
+        <w:t xml:space="preserve"> max(</w:t>
+      </w:r>
+      <w:proofErr w:type="spellStart"/>
+      <w:r>
+        <w:rPr>
+          <w:lang w:val="nl-NL"/>
+        </w:rPr>
+        <w:t>lid_sinds</w:t>
+      </w:r>
+      <w:proofErr w:type="spellEnd"/>
+      <w:r>
+        <w:rPr>
+          <w:lang w:val="nl-NL"/>
+        </w:rPr>
+        <w:t>)</w:t>
+      </w:r>
+    </w:p>
+    <w:p>
+      <w:pPr>
+        <w:rPr>
+          <w:lang w:val="nl-NL"/>
+        </w:rPr>
+      </w:pPr>
+      <w:r>
+        <w:rPr>
+          <w:lang w:val="nl-NL"/>
+        </w:rPr>
+        <w:tab/>
+      </w:r>
+      <w:proofErr w:type="gramStart"/>
+      <w:r>
+        <w:rPr>
+          <w:lang w:val="nl-NL"/>
+        </w:rPr>
+        <w:t>from</w:t>
+      </w:r>
+      <w:proofErr w:type="gramEnd"/>
+      <w:r>
+        <w:rPr>
+          <w:lang w:val="nl-NL"/>
+        </w:rPr>
+        <w:t xml:space="preserve"> [lid]</w:t>
+      </w:r>
+    </w:p>
+    <w:p>
+      <w:pPr>
+        <w:rPr>
+          <w:lang w:val="nl-NL"/>
+        </w:rPr>
+      </w:pPr>
+      <w:r>
+        <w:rPr>
+          <w:lang w:val="nl-NL"/>
+        </w:rPr>
+        <w:t>)</w:t>
+      </w:r>
+    </w:p>
+    <w:p>
+      <w:pPr>
+        <w:rPr>
+          <w:lang w:val="nl-NL"/>
+        </w:rPr>
+      </w:pPr>
+      <w:r>
+        <w:rPr>
+          <w:lang w:val="nl-NL"/>
+        </w:rPr>
+        <w:br w:type="page"/>
+      </w:r>
+    </w:p>
+    <w:p>
+      <w:pPr>
+        <w:rPr>
+          <w:lang w:val="nl-NL"/>
+        </w:rPr>
+      </w:pPr>
+      <w:r>
+        <w:rPr>
+          <w:lang w:val="nl-NL"/>
+        </w:rPr>
+        <w:lastRenderedPageBreak/>
+        <w:t>Vraag 8:</w:t>
+      </w:r>
+    </w:p>
+    <w:p>
+      <w:pPr>
+        <w:rPr>
+          <w:lang w:val="nl-NL"/>
+        </w:rPr>
+      </w:pPr>
+      <w:proofErr w:type="gramStart"/>
+      <w:r>
+        <w:rPr>
+          <w:lang w:val="nl-NL"/>
+        </w:rPr>
+        <w:t>select</w:t>
+      </w:r>
+      <w:proofErr w:type="gramEnd"/>
+      <w:r>
+        <w:rPr>
+          <w:lang w:val="nl-NL"/>
+        </w:rPr>
+        <w:t xml:space="preserve"> naam, </w:t>
+      </w:r>
+      <w:proofErr w:type="spellStart"/>
+      <w:r>
+        <w:rPr>
+          <w:lang w:val="nl-NL"/>
+        </w:rPr>
+        <w:t>lid_sinds</w:t>
+      </w:r>
+      <w:proofErr w:type="spellEnd"/>
+    </w:p>
+    <w:p>
+      <w:pPr>
+        <w:rPr>
+          <w:lang w:val="nl-NL"/>
+        </w:rPr>
+      </w:pPr>
+      <w:proofErr w:type="gramStart"/>
+      <w:r>
+        <w:rPr>
+          <w:lang w:val="nl-NL"/>
+        </w:rPr>
+        <w:t>from</w:t>
+      </w:r>
+      <w:proofErr w:type="gramEnd"/>
+      <w:r>
+        <w:rPr>
+          <w:lang w:val="nl-NL"/>
+        </w:rPr>
+        <w:t xml:space="preserve"> [lid]</w:t>
+      </w:r>
+    </w:p>
+    <w:p>
+      <w:pPr>
+        <w:rPr>
+          <w:lang w:val="nl-NL"/>
+        </w:rPr>
+      </w:pPr>
+      <w:proofErr w:type="gramStart"/>
+      <w:r>
+        <w:rPr>
+          <w:lang w:val="nl-NL"/>
+        </w:rPr>
+        <w:t>where</w:t>
+      </w:r>
+      <w:proofErr w:type="gramEnd"/>
+      <w:r>
+        <w:rPr>
+          <w:lang w:val="nl-NL"/>
+        </w:rPr>
+        <w:t xml:space="preserve"> </w:t>
+      </w:r>
+      <w:proofErr w:type="spellStart"/>
+      <w:r>
+        <w:rPr>
+          <w:lang w:val="nl-NL"/>
+        </w:rPr>
+        <w:t>lid_sinds</w:t>
+      </w:r>
+      <w:proofErr w:type="spellEnd"/>
+      <w:r>
+        <w:rPr>
+          <w:lang w:val="nl-NL"/>
+        </w:rPr>
+        <w:t xml:space="preserve"> in (</w:t>
+      </w:r>
+    </w:p>
+    <w:p>
+      <w:pPr>
+        <w:rPr>
+          <w:lang w:val="nl-NL"/>
+        </w:rPr>
+      </w:pPr>
+      <w:r>
+        <w:rPr>
+          <w:lang w:val="nl-NL"/>
+        </w:rPr>
+        <w:tab/>
+      </w:r>
+      <w:proofErr w:type="gramStart"/>
+      <w:r>
+        <w:rPr>
+          <w:lang w:val="nl-NL"/>
+        </w:rPr>
+        <w:t>select</w:t>
+      </w:r>
+      <w:proofErr w:type="gramEnd"/>
+      <w:r>
+        <w:rPr>
+          <w:lang w:val="nl-NL"/>
+        </w:rPr>
+        <w:t xml:space="preserve"> min(</w:t>
+      </w:r>
+      <w:proofErr w:type="spellStart"/>
+      <w:r>
+        <w:rPr>
+          <w:lang w:val="nl-NL"/>
+        </w:rPr>
+        <w:t>lid_sinds</w:t>
+      </w:r>
+      <w:proofErr w:type="spellEnd"/>
+      <w:r>
+        <w:rPr>
+          <w:lang w:val="nl-NL"/>
+        </w:rPr>
+        <w:t>)</w:t>
+      </w:r>
+    </w:p>
+    <w:p>
+      <w:pPr>
+        <w:rPr>
+          <w:lang w:val="en-GB"/>
+        </w:rPr>
+      </w:pPr>
+      <w:r>
+        <w:rPr>
+          <w:lang w:val="nl-NL"/>
+        </w:rPr>
+        <w:tab/>
+      </w:r>
+      <w:r>
+        <w:rPr>
+          <w:lang w:val="en-GB"/>
+        </w:rPr>
+        <w:t>from [lid]</w:t>
+      </w:r>
+    </w:p>
+    <w:p>
+      <w:r>
+        <w:t>)</w:t>
+      </w:r>
+    </w:p>
+    <w:p/>
+    <w:p>
+      <w:pPr>
+        <w:rPr>
+          <w:lang w:val="en-GB"/>
+        </w:rPr>
+      </w:pPr>
+      <w:proofErr w:type="spellStart"/>
+      <w:r>
+        <w:rPr>
+          <w:lang w:val="en-GB"/>
+        </w:rPr>
+        <w:t>Vraag</w:t>
+      </w:r>
+      <w:proofErr w:type="spellEnd"/>
+      <w:r>
+        <w:rPr>
+          <w:lang w:val="en-GB"/>
+        </w:rPr>
+        <w:t xml:space="preserve"> 9:</w:t>
+      </w:r>
+    </w:p>
+    <w:p>
+      <w:pPr>
+        <w:rPr>
+          <w:lang w:val="en-GB"/>
+        </w:rPr>
+      </w:pPr>
+      <w:r>
+        <w:rPr>
+          <w:lang w:val="en-GB"/>
+        </w:rPr>
+        <w:t xml:space="preserve">select </w:t>
+      </w:r>
+      <w:proofErr w:type="spellStart"/>
+      <w:r>
+        <w:rPr>
+          <w:lang w:val="en-GB"/>
+        </w:rPr>
         <w:t>titel</w:t>
       </w:r>
       <w:proofErr w:type="spellEnd"/>
     </w:p>
-    <w:p/>
+    <w:p>
+      <w:pPr>
+        <w:rPr>
+          <w:lang w:val="en-GB"/>
+        </w:rPr>
+      </w:pPr>
+      <w:r>
+        <w:rPr>
+          <w:lang w:val="en-GB"/>
+        </w:rPr>
+        <w:t>from [film]</w:t>
+      </w:r>
+    </w:p>
+    <w:p>
+      <w:pPr>
+        <w:rPr>
+          <w:lang w:val="en-GB"/>
+        </w:rPr>
+      </w:pPr>
+      <w:r>
+        <w:rPr>
+          <w:lang w:val="en-GB"/>
+        </w:rPr>
+        <w:t xml:space="preserve">where </w:t>
+      </w:r>
+      <w:proofErr w:type="spellStart"/>
+      <w:r>
+        <w:rPr>
+          <w:lang w:val="en-GB"/>
+        </w:rPr>
+        <w:t>regnr</w:t>
+      </w:r>
+      <w:proofErr w:type="spellEnd"/>
+      <w:r>
+        <w:rPr>
+          <w:lang w:val="en-GB"/>
+        </w:rPr>
+        <w:t xml:space="preserve"> in (</w:t>
+      </w:r>
+    </w:p>
+    <w:p>
+      <w:pPr>
+        <w:rPr>
+          <w:lang w:val="en-GB"/>
+        </w:rPr>
+      </w:pPr>
+      <w:r>
+        <w:rPr>
+          <w:lang w:val="en-GB"/>
+        </w:rPr>
+        <w:tab/>
+        <w:t xml:space="preserve">select </w:t>
+      </w:r>
+      <w:proofErr w:type="spellStart"/>
+      <w:r>
+        <w:rPr>
+          <w:lang w:val="en-GB"/>
+        </w:rPr>
+        <w:t>regnr</w:t>
+      </w:r>
+      <w:proofErr w:type="spellEnd"/>
+    </w:p>
+    <w:p>
+      <w:pPr>
+        <w:rPr>
+          <w:lang w:val="en-GB"/>
+        </w:rPr>
+      </w:pPr>
+      <w:r>
+        <w:rPr>
+          <w:lang w:val="en-GB"/>
+        </w:rPr>
+        <w:tab/>
+        <w:t>from [</w:t>
+      </w:r>
+      <w:proofErr w:type="spellStart"/>
+      <w:r>
+        <w:rPr>
+          <w:lang w:val="en-GB"/>
+        </w:rPr>
+        <w:t>regisseur</w:t>
+      </w:r>
+      <w:proofErr w:type="spellEnd"/>
+      <w:r>
+        <w:rPr>
+          <w:lang w:val="en-GB"/>
+        </w:rPr>
+        <w:t>]</w:t>
+      </w:r>
+    </w:p>
+    <w:p>
+      <w:pPr>
+        <w:rPr>
+          <w:lang w:val="en-GB"/>
+        </w:rPr>
+      </w:pPr>
+      <w:r>
+        <w:rPr>
+          <w:lang w:val="en-GB"/>
+        </w:rPr>
+        <w:tab/>
+      </w:r>
+      <w:r>
+        <w:rPr>
+          <w:lang w:val="en-GB"/>
+        </w:rPr>
+        <w:t xml:space="preserve">where </w:t>
+      </w:r>
+      <w:proofErr w:type="spellStart"/>
+      <w:r>
+        <w:rPr>
+          <w:lang w:val="en-GB"/>
+        </w:rPr>
+        <w:t>naam</w:t>
+      </w:r>
+      <w:proofErr w:type="spellEnd"/>
+      <w:r>
+        <w:rPr>
+          <w:lang w:val="en-GB"/>
+        </w:rPr>
+        <w:t xml:space="preserve"> = 'Siegel, Don'</w:t>
+      </w:r>
+    </w:p>
+    <w:p>
+      <w:pPr>
+        <w:rPr>
+          <w:lang w:val="en-GB"/>
+        </w:rPr>
+      </w:pPr>
+      <w:r>
+        <w:rPr>
+          <w:lang w:val="en-GB"/>
+        </w:rPr>
+        <w:t>)</w:t>
+      </w:r>
+    </w:p>
+    <w:p>
+      <w:pPr>
+        <w:rPr>
+          <w:lang w:val="en-GB"/>
+        </w:rPr>
+      </w:pPr>
+    </w:p>
     <w:p>
       <w:pPr>
         <w:rPr>
@@ -3940,7 +4765,7 @@
         <w:rPr>
           <w:lang w:val="en-GB"/>
         </w:rPr>
-        <w:t xml:space="preserve"> 6:</w:t>
+        <w:t xml:space="preserve"> 10:</w:t>
       </w:r>
     </w:p>
     <w:p>
@@ -3960,60 +4785,75 @@
         <w:rPr>
           <w:lang w:val="en-GB"/>
         </w:rPr>
-        <w:t>titel</w:t>
-      </w:r>
-      <w:proofErr w:type="spellEnd"/>
-    </w:p>
-    <w:p>
-      <w:pPr>
-        <w:rPr>
-          <w:lang w:val="en-GB"/>
-        </w:rPr>
-      </w:pPr>
-      <w:r>
-        <w:rPr>
-          <w:lang w:val="en-GB"/>
-        </w:rPr>
-        <w:t>from [film]</w:t>
-      </w:r>
-    </w:p>
-    <w:p>
-      <w:pPr>
-        <w:rPr>
-          <w:lang w:val="nl-NL"/>
-        </w:rPr>
-      </w:pPr>
-      <w:proofErr w:type="gramStart"/>
-      <w:r>
-        <w:rPr>
-          <w:lang w:val="nl-NL"/>
-        </w:rPr>
-        <w:t>where</w:t>
-      </w:r>
-      <w:proofErr w:type="gramEnd"/>
-      <w:r>
-        <w:rPr>
-          <w:lang w:val="nl-NL"/>
-        </w:rPr>
-        <w:t xml:space="preserve"> uitgiftejaar &lt; 1940 and speelduur in (</w:t>
-      </w:r>
-    </w:p>
-    <w:p>
-      <w:pPr>
-        <w:rPr>
-          <w:lang w:val="en-GB"/>
-        </w:rPr>
-      </w:pPr>
-      <w:r>
-        <w:rPr>
-          <w:lang w:val="nl-NL"/>
+        <w:t>naam</w:t>
+      </w:r>
+      <w:proofErr w:type="spellEnd"/>
+    </w:p>
+    <w:p>
+      <w:pPr>
+        <w:rPr>
+          <w:lang w:val="en-GB"/>
+        </w:rPr>
+      </w:pPr>
+      <w:r>
+        <w:rPr>
+          <w:lang w:val="en-GB"/>
+        </w:rPr>
+        <w:t>from [</w:t>
+      </w:r>
+      <w:proofErr w:type="spellStart"/>
+      <w:r>
+        <w:rPr>
+          <w:lang w:val="en-GB"/>
+        </w:rPr>
+        <w:t>regisseur</w:t>
+      </w:r>
+      <w:proofErr w:type="spellEnd"/>
+      <w:r>
+        <w:rPr>
+          <w:lang w:val="en-GB"/>
+        </w:rPr>
+        <w:t>]</w:t>
+      </w:r>
+    </w:p>
+    <w:p>
+      <w:pPr>
+        <w:rPr>
+          <w:lang w:val="en-GB"/>
+        </w:rPr>
+      </w:pPr>
+      <w:r>
+        <w:rPr>
+          <w:lang w:val="en-GB"/>
+        </w:rPr>
+        <w:t xml:space="preserve">where </w:t>
+      </w:r>
+      <w:proofErr w:type="spellStart"/>
+      <w:r>
+        <w:rPr>
+          <w:lang w:val="en-GB"/>
+        </w:rPr>
+        <w:t>regnr</w:t>
+      </w:r>
+      <w:proofErr w:type="spellEnd"/>
+      <w:r>
+        <w:rPr>
+          <w:lang w:val="en-GB"/>
+        </w:rPr>
+        <w:t xml:space="preserve"> in (</w:t>
+      </w:r>
+    </w:p>
+    <w:p>
+      <w:pPr>
+        <w:rPr>
+          <w:lang w:val="en-GB"/>
+        </w:rPr>
+      </w:pPr>
+      <w:r>
+        <w:rPr>
+          <w:lang w:val="en-GB"/>
         </w:rPr>
         <w:tab/>
-      </w:r>
-      <w:r>
-        <w:rPr>
-          <w:lang w:val="en-GB"/>
-        </w:rPr>
         <w:t xml:space="preserve">select </w:t>
       </w:r>
       <w:proofErr w:type="spellStart"/>
@@ -4021,15 +4861,9 @@
         <w:rPr>
           <w:lang w:val="en-GB"/>
         </w:rPr>
-        <w:t>speelduur</w:t>
-      </w:r>
-      <w:proofErr w:type="spellEnd"/>
-      <w:r>
-        <w:rPr>
-          <w:lang w:val="en-GB"/>
-        </w:rPr>
-        <w:t xml:space="preserve"> </w:t>
-      </w:r>
+        <w:t>regnr</w:t>
+      </w:r>
+      <w:proofErr w:type="spellEnd"/>
     </w:p>
     <w:p>
       <w:pPr>
@@ -4048,7 +4882,7 @@
     <w:p>
       <w:pPr>
         <w:rPr>
-          <w:lang w:val="en-GB"/>
+          <w:lang w:val="nl-NL"/>
         </w:rPr>
       </w:pPr>
       <w:r>
@@ -4056,21 +4890,20 @@
           <w:lang w:val="en-GB"/>
         </w:rPr>
         <w:tab/>
-        <w:t>where genre = 'Western' and (</w:t>
-      </w:r>
-      <w:proofErr w:type="spellStart"/>
-      <w:r>
-        <w:rPr>
-          <w:lang w:val="en-GB"/>
-        </w:rPr>
-        <w:t>uitgiftejaar</w:t>
-      </w:r>
-      <w:proofErr w:type="spellEnd"/>
-      <w:r>
-        <w:rPr>
-          <w:lang w:val="en-GB"/>
-        </w:rPr>
-        <w:t xml:space="preserve"> between 1950 and 1960) </w:t>
+      </w:r>
+      <w:proofErr w:type="gramStart"/>
+      <w:r>
+        <w:rPr>
+          <w:lang w:val="nl-NL"/>
+        </w:rPr>
+        <w:t>where</w:t>
+      </w:r>
+      <w:proofErr w:type="gramEnd"/>
+      <w:r>
+        <w:rPr>
+          <w:lang w:val="nl-NL"/>
+        </w:rPr>
+        <w:t xml:space="preserve"> titel = 'Cliffhanger'</w:t>
       </w:r>
     </w:p>
     <w:p>
@@ -4103,7 +4936,7 @@
         <w:rPr>
           <w:lang w:val="nl-NL"/>
         </w:rPr>
-        <w:t>Vraag 7:</w:t>
+        <w:t>Vraag 11:</w:t>
       </w:r>
     </w:p>
     <w:p>
@@ -4124,746 +4957,8 @@
         <w:rPr>
           <w:lang w:val="nl-NL"/>
         </w:rPr>
-        <w:t xml:space="preserve"> naam, </w:t>
-      </w:r>
-      <w:proofErr w:type="spellStart"/>
-      <w:r>
-        <w:rPr>
-          <w:lang w:val="nl-NL"/>
-        </w:rPr>
-        <w:t>lid_sinds</w:t>
-      </w:r>
-      <w:proofErr w:type="spellEnd"/>
-    </w:p>
-    <w:p>
-      <w:pPr>
-        <w:rPr>
-          <w:lang w:val="nl-NL"/>
-        </w:rPr>
-      </w:pPr>
-      <w:proofErr w:type="gramStart"/>
-      <w:r>
-        <w:rPr>
-          <w:lang w:val="nl-NL"/>
-        </w:rPr>
-        <w:t>from</w:t>
-      </w:r>
-      <w:proofErr w:type="gramEnd"/>
-      <w:r>
-        <w:rPr>
-          <w:lang w:val="nl-NL"/>
-        </w:rPr>
-        <w:t xml:space="preserve"> [lid]</w:t>
-      </w:r>
-    </w:p>
-    <w:p>
-      <w:pPr>
-        <w:rPr>
-          <w:lang w:val="nl-NL"/>
-        </w:rPr>
-      </w:pPr>
-      <w:proofErr w:type="gramStart"/>
-      <w:r>
-        <w:rPr>
-          <w:lang w:val="nl-NL"/>
-        </w:rPr>
-        <w:t>where</w:t>
-      </w:r>
-      <w:proofErr w:type="gramEnd"/>
-      <w:r>
-        <w:rPr>
-          <w:lang w:val="nl-NL"/>
-        </w:rPr>
-        <w:t xml:space="preserve"> </w:t>
-      </w:r>
-      <w:proofErr w:type="spellStart"/>
-      <w:r>
-        <w:rPr>
-          <w:lang w:val="nl-NL"/>
-        </w:rPr>
-        <w:t>lid_sinds</w:t>
-      </w:r>
-      <w:proofErr w:type="spellEnd"/>
-      <w:r>
-        <w:rPr>
-          <w:lang w:val="nl-NL"/>
-        </w:rPr>
-        <w:t xml:space="preserve"> in (</w:t>
-      </w:r>
-    </w:p>
-    <w:p>
-      <w:pPr>
-        <w:rPr>
-          <w:lang w:val="nl-NL"/>
-        </w:rPr>
-      </w:pPr>
-      <w:r>
-        <w:rPr>
-          <w:lang w:val="nl-NL"/>
-        </w:rPr>
-        <w:tab/>
-      </w:r>
-      <w:proofErr w:type="gramStart"/>
-      <w:r>
-        <w:rPr>
-          <w:lang w:val="nl-NL"/>
-        </w:rPr>
-        <w:t>select</w:t>
-      </w:r>
-      <w:proofErr w:type="gramEnd"/>
-      <w:r>
-        <w:rPr>
-          <w:lang w:val="nl-NL"/>
-        </w:rPr>
-        <w:t xml:space="preserve"> max(</w:t>
-      </w:r>
-      <w:proofErr w:type="spellStart"/>
-      <w:r>
-        <w:rPr>
-          <w:lang w:val="nl-NL"/>
-        </w:rPr>
-        <w:t>lid_sinds</w:t>
-      </w:r>
-      <w:proofErr w:type="spellEnd"/>
-      <w:r>
-        <w:rPr>
-          <w:lang w:val="nl-NL"/>
-        </w:rPr>
-        <w:t>)</w:t>
-      </w:r>
-    </w:p>
-    <w:p>
-      <w:pPr>
-        <w:rPr>
-          <w:lang w:val="nl-NL"/>
-        </w:rPr>
-      </w:pPr>
-      <w:r>
-        <w:rPr>
-          <w:lang w:val="nl-NL"/>
-        </w:rPr>
-        <w:tab/>
-      </w:r>
-      <w:proofErr w:type="gramStart"/>
-      <w:r>
-        <w:rPr>
-          <w:lang w:val="nl-NL"/>
-        </w:rPr>
-        <w:t>from</w:t>
-      </w:r>
-      <w:proofErr w:type="gramEnd"/>
-      <w:r>
-        <w:rPr>
-          <w:lang w:val="nl-NL"/>
-        </w:rPr>
-        <w:t xml:space="preserve"> [lid]</w:t>
-      </w:r>
-    </w:p>
-    <w:p>
-      <w:pPr>
-        <w:rPr>
-          <w:lang w:val="nl-NL"/>
-        </w:rPr>
-      </w:pPr>
-      <w:r>
-        <w:rPr>
-          <w:lang w:val="nl-NL"/>
-        </w:rPr>
-        <w:t>)</w:t>
-      </w:r>
-    </w:p>
-    <w:p>
-      <w:pPr>
-        <w:rPr>
-          <w:lang w:val="nl-NL"/>
-        </w:rPr>
-      </w:pPr>
-      <w:r>
-        <w:rPr>
-          <w:lang w:val="nl-NL"/>
-        </w:rPr>
-        <w:br w:type="page"/>
-      </w:r>
-    </w:p>
-    <w:p>
-      <w:pPr>
-        <w:rPr>
-          <w:lang w:val="nl-NL"/>
-        </w:rPr>
-      </w:pPr>
-      <w:r>
-        <w:rPr>
-          <w:lang w:val="nl-NL"/>
-        </w:rPr>
-        <w:lastRenderedPageBreak/>
-        <w:t>Vraag 8:</w:t>
-      </w:r>
-    </w:p>
-    <w:p>
-      <w:pPr>
-        <w:rPr>
-          <w:lang w:val="nl-NL"/>
-        </w:rPr>
-      </w:pPr>
-      <w:proofErr w:type="gramStart"/>
-      <w:r>
-        <w:rPr>
-          <w:lang w:val="nl-NL"/>
-        </w:rPr>
-        <w:t>select</w:t>
-      </w:r>
-      <w:proofErr w:type="gramEnd"/>
-      <w:r>
-        <w:rPr>
-          <w:lang w:val="nl-NL"/>
-        </w:rPr>
-        <w:t xml:space="preserve"> naam, </w:t>
-      </w:r>
-      <w:proofErr w:type="spellStart"/>
-      <w:r>
-        <w:rPr>
-          <w:lang w:val="nl-NL"/>
-        </w:rPr>
-        <w:t>lid_sinds</w:t>
-      </w:r>
-      <w:proofErr w:type="spellEnd"/>
-    </w:p>
-    <w:p>
-      <w:pPr>
-        <w:rPr>
-          <w:lang w:val="nl-NL"/>
-        </w:rPr>
-      </w:pPr>
-      <w:proofErr w:type="gramStart"/>
-      <w:r>
-        <w:rPr>
-          <w:lang w:val="nl-NL"/>
-        </w:rPr>
-        <w:t>from</w:t>
-      </w:r>
-      <w:proofErr w:type="gramEnd"/>
-      <w:r>
-        <w:rPr>
-          <w:lang w:val="nl-NL"/>
-        </w:rPr>
-        <w:t xml:space="preserve"> [lid]</w:t>
-      </w:r>
-    </w:p>
-    <w:p>
-      <w:pPr>
-        <w:rPr>
-          <w:lang w:val="nl-NL"/>
-        </w:rPr>
-      </w:pPr>
-      <w:proofErr w:type="gramStart"/>
-      <w:r>
-        <w:rPr>
-          <w:lang w:val="nl-NL"/>
-        </w:rPr>
-        <w:t>where</w:t>
-      </w:r>
-      <w:proofErr w:type="gramEnd"/>
-      <w:r>
-        <w:rPr>
-          <w:lang w:val="nl-NL"/>
-        </w:rPr>
-        <w:t xml:space="preserve"> </w:t>
-      </w:r>
-      <w:proofErr w:type="spellStart"/>
-      <w:r>
-        <w:rPr>
-          <w:lang w:val="nl-NL"/>
-        </w:rPr>
-        <w:t>lid_sinds</w:t>
-      </w:r>
-      <w:proofErr w:type="spellEnd"/>
-      <w:r>
-        <w:rPr>
-          <w:lang w:val="nl-NL"/>
-        </w:rPr>
-        <w:t xml:space="preserve"> in (</w:t>
-      </w:r>
-    </w:p>
-    <w:p>
-      <w:pPr>
-        <w:rPr>
-          <w:lang w:val="nl-NL"/>
-        </w:rPr>
-      </w:pPr>
-      <w:r>
-        <w:rPr>
-          <w:lang w:val="nl-NL"/>
-        </w:rPr>
-        <w:tab/>
-      </w:r>
-      <w:proofErr w:type="gramStart"/>
-      <w:r>
-        <w:rPr>
-          <w:lang w:val="nl-NL"/>
-        </w:rPr>
-        <w:t>select</w:t>
-      </w:r>
-      <w:proofErr w:type="gramEnd"/>
-      <w:r>
-        <w:rPr>
-          <w:lang w:val="nl-NL"/>
-        </w:rPr>
-        <w:t xml:space="preserve"> min(</w:t>
-      </w:r>
-      <w:proofErr w:type="spellStart"/>
-      <w:r>
-        <w:rPr>
-          <w:lang w:val="nl-NL"/>
-        </w:rPr>
-        <w:t>lid_sinds</w:t>
-      </w:r>
-      <w:proofErr w:type="spellEnd"/>
-      <w:r>
-        <w:rPr>
-          <w:lang w:val="nl-NL"/>
-        </w:rPr>
-        <w:t>)</w:t>
-      </w:r>
-    </w:p>
-    <w:p>
-      <w:pPr>
-        <w:rPr>
-          <w:lang w:val="nl-NL"/>
-        </w:rPr>
-      </w:pPr>
-      <w:r>
-        <w:rPr>
-          <w:lang w:val="nl-NL"/>
-        </w:rPr>
-        <w:tab/>
-      </w:r>
-      <w:proofErr w:type="gramStart"/>
-      <w:r>
-        <w:rPr>
-          <w:lang w:val="nl-NL"/>
-        </w:rPr>
-        <w:t>from</w:t>
-      </w:r>
-      <w:proofErr w:type="gramEnd"/>
-      <w:r>
-        <w:rPr>
-          <w:lang w:val="nl-NL"/>
-        </w:rPr>
-        <w:t xml:space="preserve"> [lid]</w:t>
-      </w:r>
-    </w:p>
-    <w:p>
-      <w:r>
-        <w:t>)</w:t>
-      </w:r>
-    </w:p>
-    <w:p/>
-    <w:p>
-      <w:pPr>
-        <w:rPr>
-          <w:lang w:val="en-GB"/>
-        </w:rPr>
-      </w:pPr>
-      <w:proofErr w:type="spellStart"/>
-      <w:r>
-        <w:rPr>
-          <w:lang w:val="en-GB"/>
-        </w:rPr>
-        <w:t>Vraag</w:t>
-      </w:r>
-      <w:proofErr w:type="spellEnd"/>
-      <w:r>
-        <w:rPr>
-          <w:lang w:val="en-GB"/>
-        </w:rPr>
-        <w:t xml:space="preserve"> 9:</w:t>
-      </w:r>
-    </w:p>
-    <w:p>
-      <w:pPr>
-        <w:rPr>
-          <w:lang w:val="en-GB"/>
-        </w:rPr>
-      </w:pPr>
-      <w:r>
-        <w:rPr>
-          <w:lang w:val="en-GB"/>
-        </w:rPr>
-        <w:t xml:space="preserve">select </w:t>
-      </w:r>
-      <w:proofErr w:type="spellStart"/>
-      <w:r>
-        <w:rPr>
-          <w:lang w:val="en-GB"/>
-        </w:rPr>
-        <w:t>titel</w:t>
-      </w:r>
-      <w:proofErr w:type="spellEnd"/>
-    </w:p>
-    <w:p>
-      <w:pPr>
-        <w:rPr>
-          <w:lang w:val="en-GB"/>
-        </w:rPr>
-      </w:pPr>
-      <w:r>
-        <w:rPr>
-          <w:lang w:val="en-GB"/>
-        </w:rPr>
-        <w:t>from [film]</w:t>
-      </w:r>
-    </w:p>
-    <w:p>
-      <w:pPr>
-        <w:rPr>
-          <w:lang w:val="en-GB"/>
-        </w:rPr>
-      </w:pPr>
-      <w:r>
-        <w:rPr>
-          <w:lang w:val="en-GB"/>
-        </w:rPr>
-        <w:t xml:space="preserve">where </w:t>
-      </w:r>
-      <w:proofErr w:type="spellStart"/>
-      <w:r>
-        <w:rPr>
-          <w:lang w:val="en-GB"/>
-        </w:rPr>
-        <w:t>regnr</w:t>
-      </w:r>
-      <w:proofErr w:type="spellEnd"/>
-      <w:r>
-        <w:rPr>
-          <w:lang w:val="en-GB"/>
-        </w:rPr>
-        <w:t xml:space="preserve"> in (</w:t>
-      </w:r>
-    </w:p>
-    <w:p>
-      <w:pPr>
-        <w:rPr>
-          <w:lang w:val="en-GB"/>
-        </w:rPr>
-      </w:pPr>
-      <w:r>
-        <w:rPr>
-          <w:lang w:val="en-GB"/>
-        </w:rPr>
-        <w:tab/>
-        <w:t xml:space="preserve">select </w:t>
-      </w:r>
-      <w:proofErr w:type="spellStart"/>
-      <w:r>
-        <w:rPr>
-          <w:lang w:val="en-GB"/>
-        </w:rPr>
-        <w:t>regnr</w:t>
-      </w:r>
-      <w:proofErr w:type="spellEnd"/>
-    </w:p>
-    <w:p>
-      <w:pPr>
-        <w:rPr>
-          <w:lang w:val="en-GB"/>
-        </w:rPr>
-      </w:pPr>
-      <w:r>
-        <w:rPr>
-          <w:lang w:val="en-GB"/>
-        </w:rPr>
-        <w:tab/>
-        <w:t>from [</w:t>
-      </w:r>
-      <w:proofErr w:type="spellStart"/>
-      <w:r>
-        <w:rPr>
-          <w:lang w:val="en-GB"/>
-        </w:rPr>
-        <w:t>regisseur</w:t>
-      </w:r>
-      <w:proofErr w:type="spellEnd"/>
-      <w:r>
-        <w:rPr>
-          <w:lang w:val="en-GB"/>
-        </w:rPr>
-        <w:t>]</w:t>
-      </w:r>
-    </w:p>
-    <w:p>
-      <w:pPr>
-        <w:rPr>
-          <w:lang w:val="nl-NL"/>
-        </w:rPr>
-      </w:pPr>
-      <w:r>
-        <w:rPr>
-          <w:lang w:val="en-GB"/>
-        </w:rPr>
-        <w:tab/>
-      </w:r>
-      <w:proofErr w:type="gramStart"/>
-      <w:r>
-        <w:rPr>
-          <w:lang w:val="nl-NL"/>
-        </w:rPr>
-        <w:t>where</w:t>
-      </w:r>
-      <w:proofErr w:type="gramEnd"/>
-      <w:r>
-        <w:rPr>
-          <w:lang w:val="nl-NL"/>
-        </w:rPr>
-        <w:t xml:space="preserve"> naam = '</w:t>
-      </w:r>
-      <w:proofErr w:type="spellStart"/>
-      <w:r>
-        <w:rPr>
-          <w:lang w:val="nl-NL"/>
-        </w:rPr>
-        <w:t>Siegel</w:t>
-      </w:r>
-      <w:proofErr w:type="spellEnd"/>
-      <w:r>
-        <w:rPr>
-          <w:lang w:val="nl-NL"/>
-        </w:rPr>
-        <w:t>, Don'</w:t>
-      </w:r>
-    </w:p>
-    <w:p>
-      <w:pPr>
-        <w:rPr>
-          <w:lang w:val="nl-NL"/>
-        </w:rPr>
-      </w:pPr>
-      <w:r>
-        <w:rPr>
-          <w:lang w:val="nl-NL"/>
-        </w:rPr>
-        <w:t>)</w:t>
-      </w:r>
-    </w:p>
-    <w:p>
-      <w:pPr>
-        <w:rPr>
-          <w:lang w:val="nl-NL"/>
-        </w:rPr>
-      </w:pPr>
-    </w:p>
-    <w:p>
-      <w:pPr>
-        <w:rPr>
-          <w:lang w:val="nl-NL"/>
-        </w:rPr>
-      </w:pPr>
-      <w:r>
-        <w:rPr>
-          <w:lang w:val="nl-NL"/>
-        </w:rPr>
-        <w:t>Vraag 10:</w:t>
-      </w:r>
-    </w:p>
-    <w:p>
-      <w:pPr>
-        <w:rPr>
-          <w:lang w:val="en-GB"/>
-        </w:rPr>
-      </w:pPr>
-      <w:r>
-        <w:rPr>
-          <w:lang w:val="en-GB"/>
-        </w:rPr>
-        <w:t xml:space="preserve">select </w:t>
-      </w:r>
-      <w:proofErr w:type="spellStart"/>
-      <w:r>
-        <w:rPr>
-          <w:lang w:val="en-GB"/>
-        </w:rPr>
-        <w:t>naam</w:t>
-      </w:r>
-      <w:proofErr w:type="spellEnd"/>
-    </w:p>
-    <w:p>
-      <w:pPr>
-        <w:rPr>
-          <w:lang w:val="en-GB"/>
-        </w:rPr>
-      </w:pPr>
-      <w:r>
-        <w:rPr>
-          <w:lang w:val="en-GB"/>
-        </w:rPr>
-        <w:t>from [</w:t>
-      </w:r>
-      <w:proofErr w:type="spellStart"/>
-      <w:r>
-        <w:rPr>
-          <w:lang w:val="en-GB"/>
-        </w:rPr>
-        <w:t>regisseur</w:t>
-      </w:r>
-      <w:proofErr w:type="spellEnd"/>
-      <w:r>
-        <w:rPr>
-          <w:lang w:val="en-GB"/>
-        </w:rPr>
-        <w:t>]</w:t>
-      </w:r>
-    </w:p>
-    <w:p>
-      <w:pPr>
-        <w:rPr>
-          <w:lang w:val="en-GB"/>
-        </w:rPr>
-      </w:pPr>
-      <w:r>
-        <w:rPr>
-          <w:lang w:val="en-GB"/>
-        </w:rPr>
-        <w:t xml:space="preserve">where </w:t>
-      </w:r>
-      <w:proofErr w:type="spellStart"/>
-      <w:r>
-        <w:rPr>
-          <w:lang w:val="en-GB"/>
-        </w:rPr>
-        <w:t>regnr</w:t>
-      </w:r>
-      <w:proofErr w:type="spellEnd"/>
-      <w:r>
-        <w:rPr>
-          <w:lang w:val="en-GB"/>
-        </w:rPr>
-        <w:t xml:space="preserve"> in (</w:t>
-      </w:r>
-    </w:p>
-    <w:p>
-      <w:pPr>
-        <w:rPr>
-          <w:lang w:val="en-GB"/>
-        </w:rPr>
-      </w:pPr>
-      <w:r>
-        <w:rPr>
-          <w:lang w:val="en-GB"/>
-        </w:rPr>
-        <w:tab/>
-        <w:t xml:space="preserve">select </w:t>
-      </w:r>
-      <w:proofErr w:type="spellStart"/>
-      <w:r>
-        <w:rPr>
-          <w:lang w:val="en-GB"/>
-        </w:rPr>
-        <w:t>regnr</w:t>
-      </w:r>
-      <w:proofErr w:type="spellEnd"/>
-    </w:p>
-    <w:p>
-      <w:pPr>
-        <w:rPr>
-          <w:lang w:val="en-GB"/>
-        </w:rPr>
-      </w:pPr>
-      <w:r>
-        <w:rPr>
-          <w:lang w:val="en-GB"/>
-        </w:rPr>
-        <w:tab/>
-        <w:t>from [film]</w:t>
-      </w:r>
-    </w:p>
-    <w:p>
-      <w:pPr>
-        <w:rPr>
-          <w:lang w:val="en-GB"/>
-        </w:rPr>
-      </w:pPr>
-      <w:r>
-        <w:rPr>
-          <w:lang w:val="en-GB"/>
-        </w:rPr>
-        <w:tab/>
-        <w:t xml:space="preserve">where </w:t>
-      </w:r>
-      <w:proofErr w:type="spellStart"/>
-      <w:r>
-        <w:rPr>
-          <w:lang w:val="en-GB"/>
-        </w:rPr>
-        <w:t>titel</w:t>
-      </w:r>
-      <w:proofErr w:type="spellEnd"/>
-      <w:r>
-        <w:rPr>
-          <w:lang w:val="en-GB"/>
-        </w:rPr>
-        <w:t xml:space="preserve"> = '</w:t>
-      </w:r>
-      <w:proofErr w:type="spellStart"/>
-      <w:r>
-        <w:rPr>
-          <w:lang w:val="en-GB"/>
-        </w:rPr>
-        <w:t>Cliffhanger</w:t>
-      </w:r>
-      <w:proofErr w:type="spellEnd"/>
-      <w:r>
-        <w:rPr>
-          <w:lang w:val="en-GB"/>
-        </w:rPr>
-        <w:t>'</w:t>
-      </w:r>
-    </w:p>
-    <w:p>
-      <w:r>
-        <w:t>)</w:t>
-      </w:r>
-    </w:p>
-    <w:p/>
-    <w:p>
-      <w:pPr>
-        <w:rPr>
-          <w:lang w:val="en-GB"/>
-        </w:rPr>
-      </w:pPr>
-      <w:proofErr w:type="spellStart"/>
-      <w:r>
-        <w:rPr>
-          <w:lang w:val="en-GB"/>
-        </w:rPr>
-        <w:t>Vraag</w:t>
-      </w:r>
-      <w:proofErr w:type="spellEnd"/>
-      <w:r>
-        <w:rPr>
-          <w:lang w:val="en-GB"/>
-        </w:rPr>
-        <w:t xml:space="preserve"> 11:</w:t>
-      </w:r>
-    </w:p>
-    <w:p>
-      <w:pPr>
-        <w:rPr>
-          <w:lang w:val="en-GB"/>
-        </w:rPr>
-      </w:pPr>
-      <w:r>
-        <w:rPr>
-          <w:lang w:val="en-GB"/>
-        </w:rPr>
-        <w:t xml:space="preserve">select </w:t>
-      </w:r>
-      <w:proofErr w:type="spellStart"/>
-      <w:r>
-        <w:rPr>
-          <w:lang w:val="en-GB"/>
-        </w:rPr>
-        <w:t>naam</w:t>
-      </w:r>
-      <w:proofErr w:type="spellEnd"/>
+        <w:t xml:space="preserve"> naam</w:t>
+      </w:r>
     </w:p>
     <w:p>
       <w:pPr>
@@ -4973,7 +5068,7 @@
     <w:p>
       <w:pPr>
         <w:rPr>
-          <w:lang w:val="nl-NL"/>
+          <w:lang w:val="en-GB"/>
         </w:rPr>
       </w:pPr>
       <w:r>
@@ -4982,44 +5077,36 @@
         </w:rPr>
         <w:tab/>
       </w:r>
-      <w:proofErr w:type="gramStart"/>
-      <w:r>
-        <w:rPr>
-          <w:lang w:val="nl-NL"/>
-        </w:rPr>
-        <w:t>where</w:t>
-      </w:r>
-      <w:proofErr w:type="gramEnd"/>
-      <w:r>
-        <w:rPr>
-          <w:lang w:val="nl-NL"/>
-        </w:rPr>
-        <w:t xml:space="preserve"> </w:t>
-      </w:r>
-      <w:proofErr w:type="spellStart"/>
-      <w:r>
-        <w:rPr>
-          <w:lang w:val="nl-NL"/>
-        </w:rPr>
-        <w:t>not</w:t>
-      </w:r>
-      <w:proofErr w:type="spellEnd"/>
-      <w:r>
-        <w:rPr>
-          <w:lang w:val="nl-NL"/>
-        </w:rPr>
-        <w:t xml:space="preserve"> genre = 'Actie'</w:t>
-      </w:r>
-    </w:p>
-    <w:p>
-      <w:pPr>
-        <w:rPr>
-          <w:lang w:val="nl-NL"/>
-        </w:rPr>
-      </w:pPr>
-      <w:r>
-        <w:rPr>
-          <w:lang w:val="nl-NL"/>
+      <w:r>
+        <w:rPr>
+          <w:lang w:val="en-GB"/>
+        </w:rPr>
+        <w:t>where not genre = '</w:t>
+      </w:r>
+      <w:proofErr w:type="spellStart"/>
+      <w:r>
+        <w:rPr>
+          <w:lang w:val="en-GB"/>
+        </w:rPr>
+        <w:t>Actie</w:t>
+      </w:r>
+      <w:proofErr w:type="spellEnd"/>
+      <w:r>
+        <w:rPr>
+          <w:lang w:val="en-GB"/>
+        </w:rPr>
+        <w:t>'</w:t>
+      </w:r>
+    </w:p>
+    <w:p>
+      <w:pPr>
+        <w:rPr>
+          <w:lang w:val="en-GB"/>
+        </w:rPr>
+      </w:pPr>
+      <w:r>
+        <w:rPr>
+          <w:lang w:val="en-GB"/>
         </w:rPr>
         <w:t>)</w:t>
       </w:r>
@@ -5027,43 +5114,51 @@
     <w:p>
       <w:pPr>
         <w:rPr>
-          <w:lang w:val="nl-NL"/>
-        </w:rPr>
-      </w:pPr>
-    </w:p>
-    <w:p>
-      <w:pPr>
-        <w:rPr>
-          <w:lang w:val="nl-NL"/>
-        </w:rPr>
-      </w:pPr>
-      <w:r>
-        <w:rPr>
-          <w:lang w:val="nl-NL"/>
-        </w:rPr>
-        <w:t>Vraag 12:</w:t>
-      </w:r>
-    </w:p>
-    <w:p>
-      <w:pPr>
-        <w:rPr>
-          <w:lang w:val="nl-NL"/>
-        </w:rPr>
-      </w:pPr>
-      <w:proofErr w:type="gramStart"/>
-      <w:r>
-        <w:rPr>
-          <w:lang w:val="nl-NL"/>
-        </w:rPr>
-        <w:t>select</w:t>
-      </w:r>
-      <w:proofErr w:type="gramEnd"/>
-      <w:r>
-        <w:rPr>
-          <w:lang w:val="nl-NL"/>
-        </w:rPr>
-        <w:t xml:space="preserve"> naam</w:t>
-      </w:r>
+          <w:lang w:val="en-GB"/>
+        </w:rPr>
+      </w:pPr>
+    </w:p>
+    <w:p>
+      <w:pPr>
+        <w:rPr>
+          <w:lang w:val="en-GB"/>
+        </w:rPr>
+      </w:pPr>
+      <w:proofErr w:type="spellStart"/>
+      <w:r>
+        <w:rPr>
+          <w:lang w:val="en-GB"/>
+        </w:rPr>
+        <w:t>Vraag</w:t>
+      </w:r>
+      <w:proofErr w:type="spellEnd"/>
+      <w:r>
+        <w:rPr>
+          <w:lang w:val="en-GB"/>
+        </w:rPr>
+        <w:t xml:space="preserve"> 12:</w:t>
+      </w:r>
+    </w:p>
+    <w:p>
+      <w:pPr>
+        <w:rPr>
+          <w:lang w:val="en-GB"/>
+        </w:rPr>
+      </w:pPr>
+      <w:r>
+        <w:rPr>
+          <w:lang w:val="en-GB"/>
+        </w:rPr>
+        <w:t xml:space="preserve">select </w:t>
+      </w:r>
+      <w:proofErr w:type="spellStart"/>
+      <w:r>
+        <w:rPr>
+          <w:lang w:val="en-GB"/>
+        </w:rPr>
+        <w:t>naam</w:t>
+      </w:r>
+      <w:proofErr w:type="spellEnd"/>
     </w:p>
     <w:p>
       <w:pPr>
@@ -5481,14 +5576,22 @@
     <w:p>
       <w:pPr>
         <w:rPr>
-          <w:lang w:val="en-GB"/>
-        </w:rPr>
-      </w:pPr>
-      <w:r>
-        <w:rPr>
-          <w:lang w:val="en-GB"/>
-        </w:rPr>
-        <w:t>from [film]</w:t>
+          <w:lang w:val="nl-NL"/>
+        </w:rPr>
+      </w:pPr>
+      <w:proofErr w:type="gramStart"/>
+      <w:r>
+        <w:rPr>
+          <w:lang w:val="nl-NL"/>
+        </w:rPr>
+        <w:t>from</w:t>
+      </w:r>
+      <w:proofErr w:type="gramEnd"/>
+      <w:r>
+        <w:rPr>
+          <w:lang w:val="nl-NL"/>
+        </w:rPr>
+        <w:t xml:space="preserve"> [film]</w:t>
       </w:r>
     </w:p>
     <w:p>
@@ -6274,8 +6377,24 @@
       </w:r>
     </w:p>
     <w:p>
-      <w:r>
-        <w:t>from [lid]</w:t>
+      <w:pPr>
+        <w:rPr>
+          <w:lang w:val="nl-NL"/>
+        </w:rPr>
+      </w:pPr>
+      <w:proofErr w:type="gramStart"/>
+      <w:r>
+        <w:rPr>
+          <w:lang w:val="nl-NL"/>
+        </w:rPr>
+        <w:t>from</w:t>
+      </w:r>
+      <w:proofErr w:type="gramEnd"/>
+      <w:r>
+        <w:rPr>
+          <w:lang w:val="nl-NL"/>
+        </w:rPr>
+        <w:t xml:space="preserve"> [lid]</w:t>
       </w:r>
     </w:p>
     <w:p>
@@ -7486,144 +7605,92 @@
       <w:proofErr w:type="spellEnd"/>
     </w:p>
     <w:p>
-      <w:pPr>
-        <w:rPr>
-          <w:lang w:val="nl-NL"/>
-        </w:rPr>
-      </w:pPr>
-      <w:proofErr w:type="spellStart"/>
-      <w:proofErr w:type="gramStart"/>
-      <w:r>
-        <w:rPr>
-          <w:lang w:val="nl-NL"/>
-        </w:rPr>
-        <w:t>inner</w:t>
-      </w:r>
-      <w:proofErr w:type="spellEnd"/>
-      <w:proofErr w:type="gramEnd"/>
-      <w:r>
-        <w:rPr>
-          <w:lang w:val="nl-NL"/>
-        </w:rPr>
-        <w:t xml:space="preserve"> </w:t>
-      </w:r>
-      <w:proofErr w:type="spellStart"/>
-      <w:r>
-        <w:rPr>
-          <w:lang w:val="nl-NL"/>
-        </w:rPr>
-        <w:t>join</w:t>
-      </w:r>
-      <w:proofErr w:type="spellEnd"/>
-      <w:r>
-        <w:rPr>
-          <w:lang w:val="nl-NL"/>
-        </w:rPr>
-        <w:t xml:space="preserve"> [lid] on [band].</w:t>
-      </w:r>
-      <w:proofErr w:type="spellStart"/>
-      <w:r>
-        <w:rPr>
-          <w:lang w:val="nl-NL"/>
-        </w:rPr>
+      <w:r>
+        <w:t>inner join [lid] on [band</w:t>
+      </w:r>
+      <w:proofErr w:type="gramStart"/>
+      <w:r>
+        <w:t>].</w:t>
+      </w:r>
+      <w:proofErr w:type="spellStart"/>
+      <w:r>
         <w:t>lidnr</w:t>
       </w:r>
       <w:proofErr w:type="spellEnd"/>
-      <w:r>
-        <w:rPr>
-          <w:lang w:val="nl-NL"/>
-        </w:rPr>
+      <w:proofErr w:type="gramEnd"/>
+      <w:r>
         <w:t>=[lid].</w:t>
       </w:r>
       <w:proofErr w:type="spellStart"/>
       <w:r>
-        <w:rPr>
-          <w:lang w:val="nl-NL"/>
-        </w:rPr>
         <w:t>lidnr</w:t>
       </w:r>
       <w:proofErr w:type="spellEnd"/>
     </w:p>
     <w:p>
-      <w:pPr>
-        <w:rPr>
-          <w:lang w:val="nl-NL"/>
-        </w:rPr>
-      </w:pPr>
-      <w:proofErr w:type="gramStart"/>
-      <w:r>
-        <w:rPr>
-          <w:lang w:val="nl-NL"/>
-        </w:rPr>
-        <w:t>where</w:t>
-      </w:r>
-      <w:proofErr w:type="gramEnd"/>
-      <w:r>
-        <w:rPr>
-          <w:lang w:val="nl-NL"/>
-        </w:rPr>
-        <w:t xml:space="preserve"> [lid].naam = '</w:t>
-      </w:r>
-      <w:proofErr w:type="spellStart"/>
-      <w:r>
-        <w:rPr>
-          <w:lang w:val="nl-NL"/>
-        </w:rPr>
+      <w:r>
+        <w:t>where [lid</w:t>
+      </w:r>
+      <w:proofErr w:type="gramStart"/>
+      <w:r>
+        <w:t>].</w:t>
+      </w:r>
+      <w:proofErr w:type="spellStart"/>
+      <w:r>
+        <w:t>naam</w:t>
+      </w:r>
+      <w:proofErr w:type="spellEnd"/>
+      <w:proofErr w:type="gramEnd"/>
+      <w:r>
+        <w:t xml:space="preserve"> = '</w:t>
+      </w:r>
+      <w:proofErr w:type="spellStart"/>
+      <w:r>
         <w:t>Rexanus</w:t>
       </w:r>
       <w:proofErr w:type="spellEnd"/>
       <w:r>
-        <w:rPr>
-          <w:lang w:val="nl-NL"/>
-        </w:rPr>
         <w:t>, T.'</w:t>
       </w:r>
     </w:p>
-    <w:p>
-      <w:pPr>
-        <w:rPr>
-          <w:lang w:val="nl-NL"/>
-        </w:rPr>
-      </w:pPr>
-    </w:p>
-    <w:p>
-      <w:pPr>
-        <w:rPr>
-          <w:lang w:val="nl-NL"/>
-        </w:rPr>
-      </w:pPr>
-      <w:r>
-        <w:rPr>
-          <w:lang w:val="nl-NL"/>
-        </w:rPr>
-        <w:t>Vraag 4:</w:t>
-      </w:r>
-    </w:p>
-    <w:p>
-      <w:pPr>
-        <w:rPr>
-          <w:lang w:val="nl-NL"/>
-        </w:rPr>
-      </w:pPr>
-      <w:proofErr w:type="gramStart"/>
-      <w:r>
-        <w:rPr>
-          <w:lang w:val="nl-NL"/>
-        </w:rPr>
-        <w:t>select</w:t>
-      </w:r>
-      <w:proofErr w:type="gramEnd"/>
-      <w:r>
-        <w:rPr>
-          <w:lang w:val="nl-NL"/>
-        </w:rPr>
-        <w:t xml:space="preserve"> [film].titel, [rol].</w:t>
-      </w:r>
-      <w:proofErr w:type="spellStart"/>
-      <w:r>
-        <w:rPr>
-          <w:lang w:val="nl-NL"/>
-        </w:rPr>
+    <w:p/>
+    <w:p>
+      <w:proofErr w:type="spellStart"/>
+      <w:r>
+        <w:t>Vraag</w:t>
+      </w:r>
+      <w:proofErr w:type="spellEnd"/>
+      <w:r>
+        <w:t xml:space="preserve"> 4:</w:t>
+      </w:r>
+    </w:p>
+    <w:p>
+      <w:r>
+        <w:t>select [film</w:t>
+      </w:r>
+      <w:proofErr w:type="gramStart"/>
+      <w:r>
+        <w:t>].</w:t>
+      </w:r>
+      <w:proofErr w:type="spellStart"/>
+      <w:r>
+        <w:t>titel</w:t>
+      </w:r>
+      <w:proofErr w:type="spellEnd"/>
+      <w:proofErr w:type="gramEnd"/>
+      <w:r>
+        <w:t>, [</w:t>
+      </w:r>
+      <w:proofErr w:type="spellStart"/>
+      <w:r>
+        <w:t>rol</w:t>
+      </w:r>
+      <w:proofErr w:type="spellEnd"/>
+      <w:r>
+        <w:t>].</w:t>
+      </w:r>
+      <w:proofErr w:type="spellStart"/>
+      <w:r>
         <w:t>rolnaam</w:t>
       </w:r>
       <w:proofErr w:type="spellEnd"/>
@@ -9897,6 +9964,308 @@
         <w:tab/>
         <w:t>group by genre</w:t>
       </w:r>
+    </w:p>
+    <w:p>
+      <w:r>
+        <w:br w:type="page"/>
+      </w:r>
+    </w:p>
+    <w:p>
+      <w:pPr>
+        <w:pStyle w:val="Kop1"/>
+      </w:pPr>
+      <w:r>
+        <w:lastRenderedPageBreak/>
+        <w:t>Outer joins</w:t>
+      </w:r>
+    </w:p>
+    <w:p>
+      <w:proofErr w:type="spellStart"/>
+      <w:r>
+        <w:t>Vraag</w:t>
+      </w:r>
+      <w:proofErr w:type="spellEnd"/>
+      <w:r>
+        <w:t xml:space="preserve"> 1:</w:t>
+      </w:r>
+    </w:p>
+    <w:p>
+      <w:r>
+        <w:t>select [</w:t>
+      </w:r>
+      <w:proofErr w:type="spellStart"/>
+      <w:r>
+        <w:t>emp</w:t>
+      </w:r>
+      <w:proofErr w:type="spellEnd"/>
+      <w:proofErr w:type="gramStart"/>
+      <w:r>
+        <w:t>].</w:t>
+      </w:r>
+      <w:proofErr w:type="spellStart"/>
+      <w:r>
+        <w:t>ename</w:t>
+      </w:r>
+      <w:proofErr w:type="spellEnd"/>
+      <w:proofErr w:type="gramEnd"/>
+      <w:r>
+        <w:t>, [</w:t>
+      </w:r>
+      <w:proofErr w:type="spellStart"/>
+      <w:r>
+        <w:t>emp</w:t>
+      </w:r>
+      <w:proofErr w:type="spellEnd"/>
+      <w:r>
+        <w:t>].</w:t>
+      </w:r>
+      <w:proofErr w:type="spellStart"/>
+      <w:r>
+        <w:t>sal</w:t>
+      </w:r>
+      <w:proofErr w:type="spellEnd"/>
+      <w:r>
+        <w:t>, [</w:t>
+      </w:r>
+      <w:proofErr w:type="spellStart"/>
+      <w:r>
+        <w:t>dept</w:t>
+      </w:r>
+      <w:proofErr w:type="spellEnd"/>
+      <w:r>
+        <w:t>].</w:t>
+      </w:r>
+      <w:proofErr w:type="spellStart"/>
+      <w:r>
+        <w:t>dname</w:t>
+      </w:r>
+      <w:proofErr w:type="spellEnd"/>
+    </w:p>
+    <w:p>
+      <w:r>
+        <w:t>from [</w:t>
+      </w:r>
+      <w:proofErr w:type="spellStart"/>
+      <w:r>
+        <w:t>emp</w:t>
+      </w:r>
+      <w:proofErr w:type="spellEnd"/>
+      <w:r>
+        <w:t>]</w:t>
+      </w:r>
+    </w:p>
+    <w:p>
+      <w:r>
+        <w:t>full outer join [</w:t>
+      </w:r>
+      <w:proofErr w:type="spellStart"/>
+      <w:r>
+        <w:t>dept</w:t>
+      </w:r>
+      <w:proofErr w:type="spellEnd"/>
+      <w:r>
+        <w:t>] on [</w:t>
+      </w:r>
+      <w:proofErr w:type="spellStart"/>
+      <w:r>
+        <w:t>emp</w:t>
+      </w:r>
+      <w:proofErr w:type="spellEnd"/>
+      <w:proofErr w:type="gramStart"/>
+      <w:r>
+        <w:t>].</w:t>
+      </w:r>
+      <w:proofErr w:type="spellStart"/>
+      <w:r>
+        <w:t>deptno</w:t>
+      </w:r>
+      <w:proofErr w:type="spellEnd"/>
+      <w:proofErr w:type="gramEnd"/>
+      <w:r>
+        <w:t>=[</w:t>
+      </w:r>
+      <w:proofErr w:type="spellStart"/>
+      <w:r>
+        <w:t>dept</w:t>
+      </w:r>
+      <w:proofErr w:type="spellEnd"/>
+      <w:r>
+        <w:t>].</w:t>
+      </w:r>
+      <w:proofErr w:type="spellStart"/>
+      <w:r>
+        <w:t>deptno</w:t>
+      </w:r>
+      <w:proofErr w:type="spellEnd"/>
+    </w:p>
+    <w:p>
+      <w:r>
+        <w:t xml:space="preserve">where </w:t>
+      </w:r>
+      <w:proofErr w:type="spellStart"/>
+      <w:r>
+        <w:t>sal</w:t>
+      </w:r>
+      <w:proofErr w:type="spellEnd"/>
+      <w:r>
+        <w:t xml:space="preserve"> is not null</w:t>
+      </w:r>
+    </w:p>
+    <w:p/>
+    <w:p>
+      <w:proofErr w:type="spellStart"/>
+      <w:r>
+        <w:t>Vraag</w:t>
+      </w:r>
+      <w:proofErr w:type="spellEnd"/>
+      <w:r>
+        <w:t xml:space="preserve"> 2:</w:t>
+      </w:r>
+    </w:p>
+    <w:p>
+      <w:r>
+        <w:t>select [</w:t>
+      </w:r>
+      <w:proofErr w:type="spellStart"/>
+      <w:r>
+        <w:t>emp</w:t>
+      </w:r>
+      <w:proofErr w:type="spellEnd"/>
+      <w:proofErr w:type="gramStart"/>
+      <w:r>
+        <w:t>].</w:t>
+      </w:r>
+      <w:proofErr w:type="spellStart"/>
+      <w:r>
+        <w:t>ename</w:t>
+      </w:r>
+      <w:proofErr w:type="spellEnd"/>
+      <w:proofErr w:type="gramEnd"/>
+      <w:r>
+        <w:t>, [</w:t>
+      </w:r>
+      <w:proofErr w:type="spellStart"/>
+      <w:r>
+        <w:t>emp</w:t>
+      </w:r>
+      <w:proofErr w:type="spellEnd"/>
+      <w:r>
+        <w:t>].</w:t>
+      </w:r>
+      <w:proofErr w:type="spellStart"/>
+      <w:r>
+        <w:t>sal</w:t>
+      </w:r>
+      <w:proofErr w:type="spellEnd"/>
+      <w:r>
+        <w:t>, [</w:t>
+      </w:r>
+      <w:proofErr w:type="spellStart"/>
+      <w:r>
+        <w:t>dept</w:t>
+      </w:r>
+      <w:proofErr w:type="spellEnd"/>
+      <w:r>
+        <w:t>].</w:t>
+      </w:r>
+      <w:proofErr w:type="spellStart"/>
+      <w:r>
+        <w:t>dname</w:t>
+      </w:r>
+      <w:proofErr w:type="spellEnd"/>
+    </w:p>
+    <w:p>
+      <w:r>
+        <w:t>from [</w:t>
+      </w:r>
+      <w:proofErr w:type="spellStart"/>
+      <w:r>
+        <w:t>emp</w:t>
+      </w:r>
+      <w:proofErr w:type="spellEnd"/>
+      <w:r>
+        <w:t>]</w:t>
+      </w:r>
+    </w:p>
+    <w:p>
+      <w:r>
+        <w:t>full outer join [</w:t>
+      </w:r>
+      <w:proofErr w:type="spellStart"/>
+      <w:r>
+        <w:t>dept</w:t>
+      </w:r>
+      <w:proofErr w:type="spellEnd"/>
+      <w:r>
+        <w:t>] on [</w:t>
+      </w:r>
+      <w:proofErr w:type="spellStart"/>
+      <w:r>
+        <w:t>emp</w:t>
+      </w:r>
+      <w:proofErr w:type="spellEnd"/>
+      <w:proofErr w:type="gramStart"/>
+      <w:r>
+        <w:t>].</w:t>
+      </w:r>
+      <w:proofErr w:type="spellStart"/>
+      <w:r>
+        <w:t>deptno</w:t>
+      </w:r>
+      <w:proofErr w:type="spellEnd"/>
+      <w:proofErr w:type="gramEnd"/>
+      <w:r>
+        <w:t>=[</w:t>
+      </w:r>
+      <w:proofErr w:type="spellStart"/>
+      <w:r>
+        <w:t>dept</w:t>
+      </w:r>
+      <w:proofErr w:type="spellEnd"/>
+      <w:r>
+        <w:t>].</w:t>
+      </w:r>
+      <w:proofErr w:type="spellStart"/>
+      <w:r>
+        <w:t>deptno</w:t>
+      </w:r>
+      <w:proofErr w:type="spellEnd"/>
+    </w:p>
+    <w:p>
+      <w:r>
+        <w:t>where [</w:t>
+      </w:r>
+      <w:proofErr w:type="spellStart"/>
+      <w:r>
+        <w:t>dept</w:t>
+      </w:r>
+      <w:proofErr w:type="spellEnd"/>
+      <w:proofErr w:type="gramStart"/>
+      <w:r>
+        <w:t>].</w:t>
+      </w:r>
+      <w:proofErr w:type="spellStart"/>
+      <w:r>
+        <w:t>dname</w:t>
+      </w:r>
+      <w:proofErr w:type="spellEnd"/>
+      <w:proofErr w:type="gramEnd"/>
+      <w:r>
+        <w:t xml:space="preserve"> is not null</w:t>
+      </w:r>
+    </w:p>
+    <w:p/>
+    <w:p>
+      <w:proofErr w:type="spellStart"/>
+      <w:r>
+        <w:t>Vraag</w:t>
+      </w:r>
+      <w:proofErr w:type="spellEnd"/>
+      <w:r>
+        <w:t xml:space="preserve"> 3:</w:t>
+      </w:r>
+    </w:p>
+    <w:p>
       <w:bookmarkStart w:id="0" w:name="_GoBack"/>
       <w:bookmarkEnd w:id="0"/>
     </w:p>
@@ -10033,6 +10402,7 @@
     <w:lsdException w:name="HTML Sample" w:semiHidden="1" w:unhideWhenUsed="1"/>
     <w:lsdException w:name="HTML Typewriter" w:semiHidden="1" w:unhideWhenUsed="1"/>
     <w:lsdException w:name="HTML Variable" w:semiHidden="1" w:unhideWhenUsed="1"/>
+    <w:lsdException w:name="Normal Table" w:semiHidden="1" w:unhideWhenUsed="1"/>
     <w:lsdException w:name="annotation subject" w:semiHidden="1" w:unhideWhenUsed="1"/>
     <w:lsdException w:name="No List" w:semiHidden="1" w:unhideWhenUsed="1"/>
     <w:lsdException w:name="Outline List 1" w:semiHidden="1" w:unhideWhenUsed="1"/>
@@ -10076,8 +10446,10 @@
     <w:lsdException w:name="Table Elegant" w:semiHidden="1" w:unhideWhenUsed="1"/>
     <w:lsdException w:name="Table Professional" w:semiHidden="1" w:unhideWhenUsed="1"/>
     <w:lsdException w:name="Table Subtle 1" w:semiHidden="1" w:unhideWhenUsed="1"/>
+    <w:lsdException w:name="Table Subtle 2" w:semiHidden="1" w:unhideWhenUsed="1"/>
     <w:lsdException w:name="Table Web 1" w:semiHidden="1" w:unhideWhenUsed="1"/>
     <w:lsdException w:name="Table Web 2" w:semiHidden="1" w:unhideWhenUsed="1"/>
+    <w:lsdException w:name="Table Web 3" w:semiHidden="1" w:unhideWhenUsed="1"/>
     <w:lsdException w:name="Balloon Text" w:semiHidden="1" w:unhideWhenUsed="1"/>
     <w:lsdException w:name="Table Grid" w:uiPriority="39"/>
     <w:lsdException w:name="Table Theme" w:semiHidden="1" w:unhideWhenUsed="1"/>

</xml_diff>